<commit_message>
Add LaTeX output functionality for complex formulas
Co-authored-by: fabioc-aloha <128090839+fabioc-aloha@users.noreply.github.com>
</commit_message>
<xml_diff>
--- a/test_paper_1/Guide To Descriptive Statistics Formulas.docx
+++ b/test_paper_1/Guide To Descriptive Statistics Formulas.docx
@@ -216,8 +216,8 @@
       </w:pPr>
       <w:r>
         <w:rPr>
+          <w:bCs/>
           <w:b/>
-          <w:bCs/>
         </w:rPr>
         <w:t xml:space="preserve">Example:</w:t>
       </w:r>
@@ -266,8 +266,8 @@
       </w:pPr>
       <w:r>
         <w:rPr>
+          <w:bCs/>
           <w:b/>
-          <w:bCs/>
         </w:rPr>
         <w:t xml:space="preserve">Example:</w:t>
       </w:r>
@@ -302,8 +302,8 @@
       </w:pPr>
       <w:r>
         <w:rPr>
+          <w:bCs/>
           <w:b/>
-          <w:bCs/>
         </w:rPr>
         <w:t xml:space="preserve">Example:</w:t>
       </w:r>
@@ -530,57 +530,55 @@
               </m:r>
             </m:sup>
             <m:e>
-              <m:r>
-                <m:rPr>
-                  <m:sty m:val="p"/>
-                </m:rPr>
-                <m:t>(</m:t>
-              </m:r>
+              <m:sSup>
+                <m:e>
+                  <m:d>
+                    <m:dPr>
+                      <m:begChr m:val="("/>
+                      <m:endChr m:val=")"/>
+                      <m:sepChr m:val=""/>
+                      <m:grow/>
+                    </m:dPr>
+                    <m:e>
+                      <m:sSub>
+                        <m:e>
+                          <m:r>
+                            <m:t>x</m:t>
+                          </m:r>
+                        </m:e>
+                        <m:sub>
+                          <m:r>
+                            <m:t>i</m:t>
+                          </m:r>
+                        </m:sub>
+                      </m:sSub>
+                      <m:r>
+                        <m:rPr>
+                          <m:sty m:val="p"/>
+                        </m:rPr>
+                        <m:t>−</m:t>
+                      </m:r>
+                      <m:acc>
+                        <m:accPr>
+                          <m:chr m:val="‾"/>
+                        </m:accPr>
+                        <m:e>
+                          <m:r>
+                            <m:t>x</m:t>
+                          </m:r>
+                        </m:e>
+                      </m:acc>
+                    </m:e>
+                  </m:d>
+                </m:e>
+                <m:sup>
+                  <m:r>
+                    <m:t>2</m:t>
+                  </m:r>
+                </m:sup>
+              </m:sSup>
             </m:e>
           </m:nary>
-          <m:sSub>
-            <m:e>
-              <m:r>
-                <m:t>x</m:t>
-              </m:r>
-            </m:e>
-            <m:sub>
-              <m:r>
-                <m:t>i</m:t>
-              </m:r>
-            </m:sub>
-          </m:sSub>
-          <m:r>
-            <m:rPr>
-              <m:sty m:val="p"/>
-            </m:rPr>
-            <m:t>−</m:t>
-          </m:r>
-          <m:acc>
-            <m:accPr>
-              <m:chr m:val="‾"/>
-            </m:accPr>
-            <m:e>
-              <m:r>
-                <m:t>x</m:t>
-              </m:r>
-            </m:e>
-          </m:acc>
-          <m:sSup>
-            <m:e>
-              <m:r>
-                <m:rPr>
-                  <m:sty m:val="p"/>
-                </m:rPr>
-                <m:t>)</m:t>
-              </m:r>
-            </m:e>
-            <m:sup>
-              <m:r>
-                <m:t>2</m:t>
-              </m:r>
-            </m:sup>
-          </m:sSup>
         </m:oMath>
       </m:oMathPara>
     </w:p>
@@ -698,57 +696,55 @@
                   </m:r>
                 </m:sup>
                 <m:e>
-                  <m:r>
-                    <m:rPr>
-                      <m:sty m:val="p"/>
-                    </m:rPr>
-                    <m:t>(</m:t>
-                  </m:r>
+                  <m:sSup>
+                    <m:e>
+                      <m:d>
+                        <m:dPr>
+                          <m:begChr m:val="("/>
+                          <m:endChr m:val=")"/>
+                          <m:sepChr m:val=""/>
+                          <m:grow/>
+                        </m:dPr>
+                        <m:e>
+                          <m:sSub>
+                            <m:e>
+                              <m:r>
+                                <m:t>x</m:t>
+                              </m:r>
+                            </m:e>
+                            <m:sub>
+                              <m:r>
+                                <m:t>i</m:t>
+                              </m:r>
+                            </m:sub>
+                          </m:sSub>
+                          <m:r>
+                            <m:rPr>
+                              <m:sty m:val="p"/>
+                            </m:rPr>
+                            <m:t>−</m:t>
+                          </m:r>
+                          <m:acc>
+                            <m:accPr>
+                              <m:chr m:val="‾"/>
+                            </m:accPr>
+                            <m:e>
+                              <m:r>
+                                <m:t>x</m:t>
+                              </m:r>
+                            </m:e>
+                          </m:acc>
+                        </m:e>
+                      </m:d>
+                    </m:e>
+                    <m:sup>
+                      <m:r>
+                        <m:t>2</m:t>
+                      </m:r>
+                    </m:sup>
+                  </m:sSup>
                 </m:e>
               </m:nary>
-              <m:sSub>
-                <m:e>
-                  <m:r>
-                    <m:t>x</m:t>
-                  </m:r>
-                </m:e>
-                <m:sub>
-                  <m:r>
-                    <m:t>i</m:t>
-                  </m:r>
-                </m:sub>
-              </m:sSub>
-              <m:r>
-                <m:rPr>
-                  <m:sty m:val="p"/>
-                </m:rPr>
-                <m:t>−</m:t>
-              </m:r>
-              <m:acc>
-                <m:accPr>
-                  <m:chr m:val="‾"/>
-                </m:accPr>
-                <m:e>
-                  <m:r>
-                    <m:t>x</m:t>
-                  </m:r>
-                </m:e>
-              </m:acc>
-              <m:sSup>
-                <m:e>
-                  <m:r>
-                    <m:rPr>
-                      <m:sty m:val="p"/>
-                    </m:rPr>
-                    <m:t>)</m:t>
-                  </m:r>
-                </m:e>
-                <m:sup>
-                  <m:r>
-                    <m:t>2</m:t>
-                  </m:r>
-                </m:sup>
-              </m:sSup>
             </m:e>
           </m:rad>
         </m:oMath>
@@ -768,8 +764,8 @@
       </w:pPr>
       <w:r>
         <w:rPr>
+          <w:bCs/>
           <w:b/>
-          <w:bCs/>
         </w:rPr>
         <w:t xml:space="preserve">Example:</w:t>
       </w:r>
@@ -793,11 +789,11 @@
     </w:p>
     <w:p>
       <w:pPr>
-        <w:pStyle w:val="Compact"/>
         <w:numPr>
           <w:ilvl w:val="0"/>
           <w:numId w:val="1001"/>
         </w:numPr>
+        <w:pStyle w:val="Compact"/>
       </w:pPr>
       <w:r>
         <w:t xml:space="preserve">Data should be measured at the appropriate scale (interval or ratio for mean and standard deviation).</w:t>
@@ -805,11 +801,11 @@
     </w:p>
     <w:p>
       <w:pPr>
-        <w:pStyle w:val="Compact"/>
         <w:numPr>
           <w:ilvl w:val="0"/>
           <w:numId w:val="1001"/>
         </w:numPr>
+        <w:pStyle w:val="Compact"/>
       </w:pPr>
       <w:r>
         <w:t xml:space="preserve">Outliers can distort the mean and standard deviation, so consider using the median and interquartile range for skewed data.</w:t>
@@ -817,11 +813,11 @@
     </w:p>
     <w:p>
       <w:pPr>
-        <w:pStyle w:val="Compact"/>
         <w:numPr>
           <w:ilvl w:val="0"/>
           <w:numId w:val="1001"/>
         </w:numPr>
+        <w:pStyle w:val="Compact"/>
       </w:pPr>
       <w:r>
         <w:t xml:space="preserve">Descriptive statistics do not infer relationships or causality; they only describe the data at hand.</w:t>
@@ -829,11 +825,11 @@
     </w:p>
     <w:p>
       <w:pPr>
-        <w:pStyle w:val="Compact"/>
         <w:numPr>
           <w:ilvl w:val="0"/>
           <w:numId w:val="1001"/>
         </w:numPr>
+        <w:pStyle w:val="Compact"/>
       </w:pPr>
       <w:r>
         <w:t xml:space="preserve">The choice of measure depends on the data type and distribution.</w:t>
@@ -851,11 +847,11 @@
     </w:p>
     <w:p>
       <w:pPr>
-        <w:pStyle w:val="Compact"/>
         <w:numPr>
           <w:ilvl w:val="0"/>
           <w:numId w:val="1002"/>
         </w:numPr>
+        <w:pStyle w:val="Compact"/>
       </w:pPr>
       <w:r>
         <w:t xml:space="preserve">Summarizing survey results (e.g., average satisfaction score) to provide a snapshot of respondent opinions.</w:t>
@@ -863,11 +859,11 @@
     </w:p>
     <w:p>
       <w:pPr>
-        <w:pStyle w:val="Compact"/>
         <w:numPr>
           <w:ilvl w:val="0"/>
           <w:numId w:val="1002"/>
         </w:numPr>
+        <w:pStyle w:val="Compact"/>
       </w:pPr>
       <w:r>
         <w:t xml:space="preserve">Reporting demographic statistics (e.g., median age) for population studies.</w:t>
@@ -875,11 +871,11 @@
     </w:p>
     <w:p>
       <w:pPr>
-        <w:pStyle w:val="Compact"/>
         <w:numPr>
           <w:ilvl w:val="0"/>
           <w:numId w:val="1002"/>
         </w:numPr>
+        <w:pStyle w:val="Compact"/>
       </w:pPr>
       <w:r>
         <w:t xml:space="preserve">Quality control in manufacturing (e.g., standard deviation of product weight) to monitor process consistency.</w:t>
@@ -887,11 +883,11 @@
     </w:p>
     <w:p>
       <w:pPr>
-        <w:pStyle w:val="Compact"/>
         <w:numPr>
           <w:ilvl w:val="0"/>
           <w:numId w:val="1002"/>
         </w:numPr>
+        <w:pStyle w:val="Compact"/>
       </w:pPr>
       <w:r>
         <w:t xml:space="preserve">Educational assessment (e.g., mode of grades) to identify common outcomes.</w:t>
@@ -1097,8 +1093,8 @@
       </w:pPr>
       <w:r>
         <w:rPr>
+          <w:bCs/>
           <w:b/>
-          <w:bCs/>
         </w:rPr>
         <w:t xml:space="preserve">Use Case:</w:t>
       </w:r>
@@ -1384,8 +1380,8 @@
       </w:pPr>
       <w:r>
         <w:rPr>
+          <w:bCs/>
           <w:b/>
-          <w:bCs/>
         </w:rPr>
         <w:t xml:space="preserve">Use Case:</w:t>
       </w:r>
@@ -1466,11 +1462,11 @@
     </w:p>
     <w:p>
       <w:pPr>
-        <w:pStyle w:val="Compact"/>
         <w:numPr>
           <w:ilvl w:val="0"/>
           <w:numId w:val="1003"/>
         </w:numPr>
+        <w:pStyle w:val="Compact"/>
       </w:pPr>
       <w:r>
         <w:t xml:space="preserve">Linearity: The relationship between dependent and independent variables is linear.</w:t>
@@ -1478,11 +1474,11 @@
     </w:p>
     <w:p>
       <w:pPr>
-        <w:pStyle w:val="Compact"/>
         <w:numPr>
           <w:ilvl w:val="0"/>
           <w:numId w:val="1003"/>
         </w:numPr>
+        <w:pStyle w:val="Compact"/>
       </w:pPr>
       <w:r>
         <w:t xml:space="preserve">Independence: Observations are independent of each other.</w:t>
@@ -1490,11 +1486,11 @@
     </w:p>
     <w:p>
       <w:pPr>
-        <w:pStyle w:val="Compact"/>
         <w:numPr>
           <w:ilvl w:val="0"/>
           <w:numId w:val="1003"/>
         </w:numPr>
+        <w:pStyle w:val="Compact"/>
       </w:pPr>
       <w:r>
         <w:t xml:space="preserve">Homoscedasticity: The variance of residuals is constant across all levels of the independent variables.</w:t>
@@ -1502,11 +1498,11 @@
     </w:p>
     <w:p>
       <w:pPr>
-        <w:pStyle w:val="Compact"/>
         <w:numPr>
           <w:ilvl w:val="0"/>
           <w:numId w:val="1003"/>
         </w:numPr>
+        <w:pStyle w:val="Compact"/>
       </w:pPr>
       <w:r>
         <w:t xml:space="preserve">Normality: Residuals are normally distributed.</w:t>
@@ -1552,11 +1548,11 @@
     </w:p>
     <w:p>
       <w:pPr>
-        <w:pStyle w:val="Compact"/>
         <w:numPr>
           <w:ilvl w:val="0"/>
           <w:numId w:val="1004"/>
         </w:numPr>
+        <w:pStyle w:val="Compact"/>
       </w:pPr>
       <w:r>
         <w:t xml:space="preserve">Gravetter, F. J., &amp; Wallnau, L. B. (2017). Statistics for the Behavioral Sciences (10th ed.). Cengage Learning.</w:t>
@@ -1564,11 +1560,11 @@
     </w:p>
     <w:p>
       <w:pPr>
-        <w:pStyle w:val="Compact"/>
         <w:numPr>
           <w:ilvl w:val="0"/>
           <w:numId w:val="1004"/>
         </w:numPr>
+        <w:pStyle w:val="Compact"/>
       </w:pPr>
       <w:r>
         <w:t xml:space="preserve">Urdan, T. C. (2016). Statistics in Plain English (4th ed.). Routledge.</w:t>
@@ -1576,11 +1572,11 @@
     </w:p>
     <w:p>
       <w:pPr>
-        <w:pStyle w:val="Compact"/>
         <w:numPr>
           <w:ilvl w:val="0"/>
           <w:numId w:val="1004"/>
         </w:numPr>
+        <w:pStyle w:val="Compact"/>
       </w:pPr>
       <w:r>
         <w:t xml:space="preserve">American Psychological Association. (2020). Publication Manual of the American Psychological Association (7th ed.).</w:t>
@@ -1588,11 +1584,11 @@
     </w:p>
     <w:p>
       <w:pPr>
-        <w:pStyle w:val="Compact"/>
         <w:numPr>
           <w:ilvl w:val="0"/>
           <w:numId w:val="1004"/>
         </w:numPr>
+        <w:pStyle w:val="Compact"/>
       </w:pPr>
       <w:r>
         <w:t xml:space="preserve">Field, A. (2018). Discovering Statistics Using IBM SPSS Statistics (5th ed.). Sage.</w:t>
@@ -1600,11 +1596,11 @@
     </w:p>
     <w:p>
       <w:pPr>
-        <w:pStyle w:val="Compact"/>
         <w:numPr>
           <w:ilvl w:val="0"/>
           <w:numId w:val="1004"/>
         </w:numPr>
+        <w:pStyle w:val="Compact"/>
       </w:pPr>
       <w:r>
         <w:t xml:space="preserve">Montgomery, D. C., Peck, E. A., &amp; Vining, G. G. (2012). Introduction to Linear Regression Analysis (5th ed.). Wiley.</w:t>
@@ -1612,11 +1608,7 @@
     </w:p>
     <w:bookmarkEnd w:id="37"/>
     <w:bookmarkEnd w:id="38"/>
-    <w:sectPr>
-      <w:footnotePr>
-        <w:numRestart w:val="eachSect"/>
-      </w:footnotePr>
-    </w:sectPr>
+    <w:sectPr/>
   </w:body>
 </w:document>
 </file>
@@ -1647,14 +1639,14 @@
 <file path=word/numbering.xml><?xml version="1.0" encoding="utf-8"?>
 <w:numbering xmlns:w="http://schemas.openxmlformats.org/wordprocessingml/2006/main">
   <w:abstractNum w:abstractNumId="990">
-    <w:nsid w:val="0000A990"/>
+    <w:nsid w:val="A990"/>
     <w:multiLevelType w:val="multilevel"/>
     <w:lvl w:ilvl="0">
       <w:numFmt w:val="bullet"/>
       <w:lvlText w:val=" "/>
       <w:lvlJc w:val="left"/>
       <w:pPr>
-        <w:ind w:left="720" w:hanging="360"/>
+        <w:ind w:left="720" w:hanging="480"/>
       </w:pPr>
     </w:lvl>
     <w:lvl w:ilvl="1">
@@ -1662,7 +1654,7 @@
       <w:lvlText w:val=" "/>
       <w:lvlJc w:val="left"/>
       <w:pPr>
-        <w:ind w:left="1440" w:hanging="360"/>
+        <w:ind w:left="1440" w:hanging="480"/>
       </w:pPr>
     </w:lvl>
     <w:lvl w:ilvl="2">
@@ -1670,7 +1662,7 @@
       <w:lvlText w:val=" "/>
       <w:lvlJc w:val="left"/>
       <w:pPr>
-        <w:ind w:left="2160" w:hanging="360"/>
+        <w:ind w:left="2160" w:hanging="480"/>
       </w:pPr>
     </w:lvl>
     <w:lvl w:ilvl="3">
@@ -1678,7 +1670,7 @@
       <w:lvlText w:val=" "/>
       <w:lvlJc w:val="left"/>
       <w:pPr>
-        <w:ind w:left="2880" w:hanging="360"/>
+        <w:ind w:left="2880" w:hanging="480"/>
       </w:pPr>
     </w:lvl>
     <w:lvl w:ilvl="4">
@@ -1686,7 +1678,7 @@
       <w:lvlText w:val=" "/>
       <w:lvlJc w:val="left"/>
       <w:pPr>
-        <w:ind w:left="3600" w:hanging="360"/>
+        <w:ind w:left="3600" w:hanging="480"/>
       </w:pPr>
     </w:lvl>
     <w:lvl w:ilvl="5">
@@ -1694,7 +1686,7 @@
       <w:lvlText w:val=" "/>
       <w:lvlJc w:val="left"/>
       <w:pPr>
-        <w:ind w:left="4320" w:hanging="360"/>
+        <w:ind w:left="4320" w:hanging="480"/>
       </w:pPr>
     </w:lvl>
     <w:lvl w:ilvl="6">
@@ -1702,7 +1694,7 @@
       <w:lvlText w:val=" "/>
       <w:lvlJc w:val="left"/>
       <w:pPr>
-        <w:ind w:left="5040" w:hanging="360"/>
+        <w:ind w:left="5040" w:hanging="480"/>
       </w:pPr>
     </w:lvl>
     <w:lvl w:ilvl="7">
@@ -1710,7 +1702,7 @@
       <w:lvlText w:val=" "/>
       <w:lvlJc w:val="left"/>
       <w:pPr>
-        <w:ind w:left="5760" w:hanging="360"/>
+        <w:ind w:left="5760" w:hanging="480"/>
       </w:pPr>
     </w:lvl>
     <w:lvl w:ilvl="8">
@@ -1718,111 +1710,84 @@
       <w:lvlText w:val=" "/>
       <w:lvlJc w:val="left"/>
       <w:pPr>
-        <w:ind w:left="6480" w:hanging="360"/>
+        <w:ind w:left="6480" w:hanging="480"/>
       </w:pPr>
     </w:lvl>
   </w:abstractNum>
   <w:abstractNum w:abstractNumId="991">
-    <w:nsid w:val="0000A991"/>
+    <w:nsid w:val="A991"/>
     <w:multiLevelType w:val="multilevel"/>
     <w:lvl w:ilvl="0">
       <w:numFmt w:val="bullet"/>
-      <w:lvlText w:val=""/>
+      <w:lvlText w:val="•"/>
       <w:lvlJc w:val="left"/>
       <w:pPr>
-        <w:ind w:left="720" w:hanging="360"/>
-      </w:pPr>
-      <w:rPr>
-        <w:rFonts w:ascii="Symbol" w:hAnsi="Symbol" w:cs="Symbol" w:hint="default"/>
-      </w:rPr>
+        <w:ind w:left="720" w:hanging="480"/>
+      </w:pPr>
     </w:lvl>
     <w:lvl w:ilvl="1">
       <w:numFmt w:val="bullet"/>
-      <w:lvlText w:val="o"/>
+      <w:lvlText w:val="–"/>
       <w:lvlJc w:val="left"/>
       <w:pPr>
-        <w:ind w:left="1440" w:hanging="360"/>
-      </w:pPr>
-      <w:rPr>
-        <w:rFonts w:ascii="Courier New" w:hAnsi="Courier New" w:cs="Courier New" w:hint="default"/>
-      </w:rPr>
+        <w:ind w:left="1440" w:hanging="480"/>
+      </w:pPr>
     </w:lvl>
     <w:lvl w:ilvl="2">
       <w:numFmt w:val="bullet"/>
-      <w:lvlText w:val=""/>
+      <w:lvlText w:val="•"/>
       <w:lvlJc w:val="left"/>
       <w:pPr>
-        <w:ind w:left="2160" w:hanging="360"/>
-      </w:pPr>
-      <w:rPr>
-        <w:rFonts w:ascii="Wingdings" w:hAnsi="Wingdings" w:cs="Wingdings" w:hint="default"/>
-      </w:rPr>
+        <w:ind w:left="2160" w:hanging="480"/>
+      </w:pPr>
     </w:lvl>
     <w:lvl w:ilvl="3">
       <w:numFmt w:val="bullet"/>
-      <w:lvlText w:val=""/>
+      <w:lvlText w:val="–"/>
       <w:lvlJc w:val="left"/>
       <w:pPr>
-        <w:ind w:left="2880" w:hanging="360"/>
-      </w:pPr>
-      <w:rPr>
-        <w:rFonts w:ascii="Symbol" w:hAnsi="Symbol" w:cs="Symbol" w:hint="default"/>
-      </w:rPr>
+        <w:ind w:left="2880" w:hanging="480"/>
+      </w:pPr>
     </w:lvl>
     <w:lvl w:ilvl="4">
       <w:numFmt w:val="bullet"/>
-      <w:lvlText w:val="o"/>
+      <w:lvlText w:val="•"/>
       <w:lvlJc w:val="left"/>
       <w:pPr>
-        <w:ind w:left="3600" w:hanging="360"/>
-      </w:pPr>
-      <w:rPr>
-        <w:rFonts w:ascii="Courier New" w:hAnsi="Courier New" w:cs="Courier New" w:hint="default"/>
-      </w:rPr>
+        <w:ind w:left="3600" w:hanging="480"/>
+      </w:pPr>
     </w:lvl>
     <w:lvl w:ilvl="5">
       <w:numFmt w:val="bullet"/>
-      <w:lvlText w:val=""/>
+      <w:lvlText w:val="–"/>
       <w:lvlJc w:val="left"/>
       <w:pPr>
-        <w:ind w:left="4320" w:hanging="360"/>
-      </w:pPr>
-      <w:rPr>
-        <w:rFonts w:ascii="Wingdings" w:hAnsi="Wingdings" w:cs="Wingdings" w:hint="default"/>
-      </w:rPr>
+        <w:ind w:left="4320" w:hanging="480"/>
+      </w:pPr>
     </w:lvl>
     <w:lvl w:ilvl="6">
       <w:numFmt w:val="bullet"/>
-      <w:lvlText w:val=""/>
+      <w:lvlText w:val="•"/>
       <w:lvlJc w:val="left"/>
       <w:pPr>
-        <w:ind w:left="5040" w:hanging="360"/>
-      </w:pPr>
-      <w:rPr>
-        <w:rFonts w:ascii="Symbol" w:hAnsi="Symbol" w:cs="Symbol" w:hint="default"/>
-      </w:rPr>
+        <w:ind w:left="5040" w:hanging="480"/>
+      </w:pPr>
     </w:lvl>
     <w:lvl w:ilvl="7">
       <w:numFmt w:val="bullet"/>
-      <w:lvlText w:val="o"/>
+      <w:lvlText w:val="–"/>
       <w:lvlJc w:val="left"/>
       <w:pPr>
-        <w:ind w:left="5760" w:hanging="360"/>
-      </w:pPr>
-      <w:rPr>
-        <w:rFonts w:ascii="Courier New" w:hAnsi="Courier New" w:cs="Courier New" w:hint="default"/>
-      </w:rPr>
+        <w:ind w:left="5760" w:hanging="480"/>
+      </w:pPr>
     </w:lvl>
     <w:lvl w:ilvl="8">
       <w:numFmt w:val="bullet"/>
-      <w:lvlText w:val=""/>
+      <w:lvlText w:val="•"/>
       <w:lvlJc w:val="left"/>
       <w:pPr>
-        <w:ind w:left="6480" w:hanging="360"/>
-      </w:pPr>
-      <w:rPr>
-        <w:rFonts w:ascii="Wingdings" w:hAnsi="Wingdings" w:cs="Wingdings" w:hint="default"/>
-      </w:rPr>
+        <w:ind w:left="6480" w:hanging="480"/>
+      </w:pPr>
     </w:lvl>
   </w:abstractNum>
   <w:num w:numId="1000">
@@ -1869,10 +1834,10 @@
     <w:name w:val="Body Text"/>
     <w:basedOn w:val="Normal"/>
     <w:link w:val="BodyTextChar"/>
-    <w:qFormat/>
     <w:pPr>
       <w:spacing w:after="180" w:before="180"/>
     </w:pPr>
+    <w:qFormat/>
   </w:style>
   <w:style w:customStyle="1" w:styleId="FirstParagraph" w:type="paragraph">
     <w:name w:val="First Paragraph"/>
@@ -1892,94 +1857,57 @@
     <w:name w:val="Title"/>
     <w:basedOn w:val="Normal"/>
     <w:next w:val="BodyText"/>
-    <w:link w:val="TitleChar"/>
-    <w:uiPriority w:val="10"/>
     <w:qFormat/>
-    <w:rsid w:val="00A10FD9"/>
     <w:pPr>
-      <w:spacing w:after="80" w:line="240" w:lineRule="auto"/>
-      <w:contextualSpacing/>
+      <w:keepNext/>
+      <w:keepLines/>
+      <w:spacing w:after="240" w:before="480"/>
       <w:jc w:val="center"/>
     </w:pPr>
     <w:rPr>
       <w:rFonts w:asciiTheme="majorHAnsi" w:cstheme="majorBidi" w:eastAsiaTheme="majorEastAsia" w:hAnsiTheme="majorHAnsi"/>
-      <w:sz w:val="56"/>
-      <w:szCs w:val="56"/>
-    </w:rPr>
-  </w:style>
-  <w:style w:customStyle="1" w:styleId="TitleChar" w:type="character">
-    <w:name w:val="Title Char"/>
-    <w:basedOn w:val="DefaultParagraphFont"/>
-    <w:link w:val="Title"/>
-    <w:uiPriority w:val="10"/>
-    <w:rsid w:val="00A10FD9"/>
-    <w:rPr>
-      <w:rFonts w:asciiTheme="majorHAnsi" w:cstheme="majorBidi" w:eastAsiaTheme="majorEastAsia" w:hAnsiTheme="majorHAnsi"/>
-      <w:sz w:val="56"/>
-      <w:szCs w:val="56"/>
+      <w:b/>
+      <w:bCs/>
+      <w:color w:themeColor="accent1" w:themeShade="B5" w:val="345A8A"/>
+      <w:sz w:val="36"/>
+      <w:szCs w:val="36"/>
     </w:rPr>
   </w:style>
   <w:style w:styleId="Subtitle" w:type="paragraph">
     <w:name w:val="Subtitle"/>
-    <w:basedOn w:val="Title"/>
-    <w:next w:val="BodyText"/>
-    <w:link w:val="SubtitleChar"/>
-    <w:uiPriority w:val="11"/>
-    <w:qFormat/>
-    <w:rsid w:val="00A10FD9"/>
-    <w:pPr>
-      <w:numPr>
-        <w:ilvl w:val="1"/>
-      </w:numPr>
-    </w:pPr>
-    <w:rPr>
-      <w:rFonts w:cstheme="majorBidi" w:eastAsiaTheme="majorEastAsia"/>
-      <w:spacing w:val="15"/>
-      <w:sz w:val="28"/>
-      <w:szCs w:val="28"/>
-    </w:rPr>
-  </w:style>
-  <w:style w:customStyle="1" w:styleId="SubtitleChar" w:type="character">
-    <w:name w:val="Subtitle Char"/>
-    <w:basedOn w:val="DefaultParagraphFont"/>
-    <w:link w:val="Subtitle"/>
-    <w:uiPriority w:val="11"/>
-    <w:rsid w:val="00A10FD9"/>
-    <w:rPr>
-      <w:rFonts w:cstheme="majorBidi" w:eastAsiaTheme="majorEastAsia"/>
-      <w:color w:themeColor="text1" w:themeTint="A6" w:val="595959"/>
-      <w:spacing w:val="15"/>
-      <w:sz w:val="28"/>
-      <w:szCs w:val="28"/>
-    </w:rPr>
-  </w:style>
-  <w:style w:customStyle="1" w:styleId="Author" w:type="paragraph">
-    <w:name w:val="Author"/>
     <w:basedOn w:val="Title"/>
     <w:next w:val="BodyText"/>
     <w:qFormat/>
     <w:pPr>
       <w:keepNext/>
       <w:keepLines/>
+      <w:spacing w:after="240" w:before="240"/>
+      <w:jc w:val="center"/>
     </w:pPr>
     <w:rPr>
-      <w:sz w:val="24"/>
-      <w:szCs w:val="24"/>
-    </w:rPr>
-  </w:style>
-  <w:style w:styleId="Date" w:type="paragraph">
-    <w:name w:val="Date"/>
-    <w:basedOn w:val="Title"/>
+      <w:sz w:val="30"/>
+      <w:szCs w:val="30"/>
+    </w:rPr>
+  </w:style>
+  <w:style w:customStyle="1" w:styleId="Author" w:type="paragraph">
+    <w:name w:val="Author"/>
     <w:next w:val="BodyText"/>
     <w:qFormat/>
     <w:pPr>
       <w:keepNext/>
       <w:keepLines/>
+      <w:jc w:val="center"/>
     </w:pPr>
-    <w:rPr>
-      <w:sz w:val="24"/>
-      <w:szCs w:val="24"/>
-    </w:rPr>
+  </w:style>
+  <w:style w:styleId="Date" w:type="paragraph">
+    <w:name w:val="Date"/>
+    <w:next w:val="BodyText"/>
+    <w:qFormat/>
+    <w:pPr>
+      <w:keepNext/>
+      <w:keepLines/>
+      <w:jc w:val="center"/>
+    </w:pPr>
   </w:style>
   <w:style w:customStyle="1" w:styleId="AbstractTitle" w:type="paragraph">
     <w:name w:val="Abstract Title"/>
@@ -1989,13 +1917,15 @@
     <w:pPr>
       <w:keepNext/>
       <w:keepLines/>
+      <w:jc w:val="center"/>
       <w:spacing w:after="0" w:before="300"/>
-      <w:jc w:val="center"/>
     </w:pPr>
     <w:rPr>
-      <w:b/>
       <w:sz w:val="20"/>
       <w:szCs w:val="20"/>
+      <w:b/>
+      <w:color w:val="345A8A"/>
+      &gt;
     </w:rPr>
   </w:style>
   <w:style w:customStyle="1" w:styleId="Abstract" w:type="paragraph">
@@ -2022,321 +1952,191 @@
     <w:rPr/>
   </w:style>
   <w:style w:styleId="Heading1" w:type="paragraph">
-    <w:name w:val="heading 1"/>
+    <w:name w:val="Heading 1"/>
     <w:basedOn w:val="Normal"/>
     <w:next w:val="BodyText"/>
-    <w:link w:val="Heading1Char"/>
     <w:uiPriority w:val="9"/>
     <w:qFormat/>
-    <w:rsid w:val="00A10FD9"/>
     <w:pPr>
       <w:keepNext/>
       <w:keepLines/>
-      <w:spacing w:after="80" w:before="360"/>
+      <w:spacing w:after="0" w:before="480"/>
       <w:outlineLvl w:val="0"/>
     </w:pPr>
     <w:rPr>
       <w:rFonts w:asciiTheme="majorHAnsi" w:cstheme="majorBidi" w:eastAsiaTheme="majorEastAsia" w:hAnsiTheme="majorHAnsi"/>
-      <w:color w:themeColor="accent1" w:themeShade="BF" w:val="0F4761"/>
-      <w:sz w:val="40"/>
-      <w:szCs w:val="40"/>
+      <w:b/>
+      <w:bCs/>
+      <w:color w:themeColor="accent1" w:val="4F81BD"/>
+      <w:sz w:val="32"/>
+      <w:szCs w:val="32"/>
     </w:rPr>
   </w:style>
   <w:style w:styleId="Heading2" w:type="paragraph">
-    <w:name w:val="heading 2"/>
+    <w:name w:val="Heading 2"/>
     <w:basedOn w:val="Normal"/>
     <w:next w:val="BodyText"/>
-    <w:link w:val="Heading2Char"/>
     <w:uiPriority w:val="9"/>
-    <w:semiHidden/>
     <w:unhideWhenUsed/>
     <w:qFormat/>
-    <w:rsid w:val="00A10FD9"/>
     <w:pPr>
       <w:keepNext/>
       <w:keepLines/>
-      <w:spacing w:after="80" w:before="160"/>
+      <w:spacing w:after="0" w:before="200"/>
       <w:outlineLvl w:val="1"/>
     </w:pPr>
     <w:rPr>
       <w:rFonts w:asciiTheme="majorHAnsi" w:cstheme="majorBidi" w:eastAsiaTheme="majorEastAsia" w:hAnsiTheme="majorHAnsi"/>
-      <w:color w:themeColor="accent1" w:themeShade="BF" w:val="0F4761"/>
-      <w:sz w:val="32"/>
-      <w:szCs w:val="32"/>
+      <w:b/>
+      <w:bCs/>
+      <w:color w:themeColor="accent1" w:val="4F81BD"/>
+      <w:sz w:val="28"/>
+      <w:szCs w:val="28"/>
     </w:rPr>
   </w:style>
   <w:style w:styleId="Heading3" w:type="paragraph">
-    <w:name w:val="heading 3"/>
+    <w:name w:val="Heading 3"/>
     <w:basedOn w:val="Normal"/>
     <w:next w:val="BodyText"/>
-    <w:link w:val="Heading3Char"/>
     <w:uiPriority w:val="9"/>
-    <w:semiHidden/>
     <w:unhideWhenUsed/>
     <w:qFormat/>
-    <w:rsid w:val="00A10FD9"/>
     <w:pPr>
       <w:keepNext/>
       <w:keepLines/>
-      <w:spacing w:after="80" w:before="160"/>
+      <w:spacing w:after="0" w:before="200"/>
       <w:outlineLvl w:val="2"/>
     </w:pPr>
     <w:rPr>
-      <w:rFonts w:cstheme="majorBidi" w:eastAsiaTheme="majorEastAsia"/>
-      <w:color w:themeColor="accent1" w:themeShade="BF" w:val="0F4761"/>
-      <w:sz w:val="28"/>
-      <w:szCs w:val="28"/>
+      <w:rFonts w:asciiTheme="majorHAnsi" w:cstheme="majorBidi" w:eastAsiaTheme="majorEastAsia" w:hAnsiTheme="majorHAnsi"/>
+      <w:b/>
+      <w:bCs/>
+      <w:color w:themeColor="accent1" w:val="4F81BD"/>
+      <w:sz w:val="24"/>
+      <w:szCs w:val="24"/>
     </w:rPr>
   </w:style>
   <w:style w:styleId="Heading4" w:type="paragraph">
-    <w:name w:val="heading 4"/>
+    <w:name w:val="Heading 4"/>
     <w:basedOn w:val="Normal"/>
     <w:next w:val="BodyText"/>
-    <w:link w:val="Heading4Char"/>
     <w:uiPriority w:val="9"/>
-    <w:semiHidden/>
     <w:unhideWhenUsed/>
     <w:qFormat/>
-    <w:rsid w:val="00A10FD9"/>
     <w:pPr>
       <w:keepNext/>
       <w:keepLines/>
-      <w:spacing w:after="40" w:before="80"/>
+      <w:spacing w:after="0" w:before="200"/>
       <w:outlineLvl w:val="3"/>
     </w:pPr>
     <w:rPr>
-      <w:rFonts w:cstheme="majorBidi" w:eastAsiaTheme="majorEastAsia"/>
+      <w:rFonts w:asciiTheme="majorHAnsi" w:cstheme="majorBidi" w:eastAsiaTheme="majorEastAsia" w:hAnsiTheme="majorHAnsi"/>
       <w:i/>
-      <w:iCs/>
-      <w:color w:themeColor="accent1" w:themeShade="BF" w:val="0F4761"/>
+      <w:bCs/>
+      <w:color w:themeColor="accent1" w:val="4F81BD"/>
+      <w:sz w:val="24"/>
+      <w:szCs w:val="24"/>
     </w:rPr>
   </w:style>
   <w:style w:styleId="Heading5" w:type="paragraph">
-    <w:name w:val="heading 5"/>
+    <w:name w:val="Heading 5"/>
     <w:basedOn w:val="Normal"/>
     <w:next w:val="BodyText"/>
-    <w:link w:val="Heading5Char"/>
     <w:uiPriority w:val="9"/>
-    <w:semiHidden/>
     <w:unhideWhenUsed/>
     <w:qFormat/>
-    <w:rsid w:val="00A10FD9"/>
     <w:pPr>
       <w:keepNext/>
       <w:keepLines/>
-      <w:spacing w:after="40" w:before="80"/>
+      <w:spacing w:after="0" w:before="200"/>
       <w:outlineLvl w:val="4"/>
     </w:pPr>
     <w:rPr>
-      <w:rFonts w:cstheme="majorBidi" w:eastAsiaTheme="majorEastAsia"/>
-      <w:color w:themeColor="accent1" w:themeShade="BF" w:val="0F4761"/>
+      <w:rFonts w:asciiTheme="majorHAnsi" w:cstheme="majorBidi" w:eastAsiaTheme="majorEastAsia" w:hAnsiTheme="majorHAnsi"/>
+      <w:iCs/>
+      <w:color w:themeColor="accent1" w:val="4F81BD"/>
+      <w:sz w:val="24"/>
+      <w:szCs w:val="24"/>
     </w:rPr>
   </w:style>
   <w:style w:styleId="Heading6" w:type="paragraph">
-    <w:name w:val="heading 6"/>
+    <w:name w:val="Heading 6"/>
     <w:basedOn w:val="Normal"/>
     <w:next w:val="BodyText"/>
-    <w:link w:val="Heading6Char"/>
     <w:uiPriority w:val="9"/>
-    <w:semiHidden/>
     <w:unhideWhenUsed/>
     <w:qFormat/>
-    <w:rsid w:val="00A10FD9"/>
     <w:pPr>
       <w:keepNext/>
       <w:keepLines/>
-      <w:spacing w:after="0" w:before="40"/>
+      <w:spacing w:after="0" w:before="200"/>
       <w:outlineLvl w:val="5"/>
     </w:pPr>
     <w:rPr>
-      <w:rFonts w:cstheme="majorBidi" w:eastAsiaTheme="majorEastAsia"/>
-      <w:i/>
-      <w:iCs/>
-      <w:color w:themeColor="text1" w:themeTint="A6" w:val="595959"/>
+      <w:rFonts w:asciiTheme="majorHAnsi" w:cstheme="majorBidi" w:eastAsiaTheme="majorEastAsia" w:hAnsiTheme="majorHAnsi"/>
+      <w:color w:themeColor="accent1" w:val="4F81BD"/>
+      <w:sz w:val="24"/>
+      <w:szCs w:val="24"/>
     </w:rPr>
   </w:style>
   <w:style w:styleId="Heading7" w:type="paragraph">
-    <w:name w:val="heading 7"/>
+    <w:name w:val="Heading 7"/>
     <w:basedOn w:val="Normal"/>
     <w:next w:val="BodyText"/>
-    <w:link w:val="Heading7Char"/>
     <w:uiPriority w:val="9"/>
-    <w:semiHidden/>
     <w:unhideWhenUsed/>
     <w:qFormat/>
-    <w:rsid w:val="00A10FD9"/>
     <w:pPr>
       <w:keepNext/>
       <w:keepLines/>
-      <w:spacing w:after="0" w:before="40"/>
+      <w:spacing w:after="0" w:before="200"/>
       <w:outlineLvl w:val="6"/>
     </w:pPr>
     <w:rPr>
-      <w:rFonts w:cstheme="majorBidi" w:eastAsiaTheme="majorEastAsia"/>
-      <w:color w:themeColor="text1" w:themeTint="A6" w:val="595959"/>
+      <w:rFonts w:asciiTheme="majorHAnsi" w:cstheme="majorBidi" w:eastAsiaTheme="majorEastAsia" w:hAnsiTheme="majorHAnsi"/>
+      <w:color w:themeColor="accent1" w:val="4F81BD"/>
+      <w:sz w:val="24"/>
+      <w:szCs w:val="24"/>
     </w:rPr>
   </w:style>
   <w:style w:styleId="Heading8" w:type="paragraph">
-    <w:name w:val="heading 8"/>
+    <w:name w:val="Heading 8"/>
     <w:basedOn w:val="Normal"/>
     <w:next w:val="BodyText"/>
-    <w:link w:val="Heading8Char"/>
     <w:uiPriority w:val="9"/>
-    <w:semiHidden/>
     <w:unhideWhenUsed/>
     <w:qFormat/>
-    <w:rsid w:val="00A10FD9"/>
     <w:pPr>
       <w:keepNext/>
       <w:keepLines/>
-      <w:spacing w:after="0"/>
+      <w:spacing w:after="0" w:before="200"/>
       <w:outlineLvl w:val="7"/>
     </w:pPr>
     <w:rPr>
-      <w:rFonts w:cstheme="majorBidi" w:eastAsiaTheme="majorEastAsia"/>
-      <w:i/>
-      <w:iCs/>
-      <w:color w:themeColor="text1" w:themeTint="D8" w:val="272727"/>
+      <w:rFonts w:asciiTheme="majorHAnsi" w:cstheme="majorBidi" w:eastAsiaTheme="majorEastAsia" w:hAnsiTheme="majorHAnsi"/>
+      <w:color w:themeColor="accent1" w:val="4F81BD"/>
+      <w:sz w:val="24"/>
+      <w:szCs w:val="24"/>
     </w:rPr>
   </w:style>
   <w:style w:styleId="Heading9" w:type="paragraph">
-    <w:name w:val="heading 9"/>
+    <w:name w:val="Heading 9"/>
     <w:basedOn w:val="Normal"/>
     <w:next w:val="BodyText"/>
-    <w:link w:val="Heading9Char"/>
     <w:uiPriority w:val="9"/>
-    <w:semiHidden/>
     <w:unhideWhenUsed/>
     <w:qFormat/>
-    <w:rsid w:val="00A10FD9"/>
     <w:pPr>
       <w:keepNext/>
       <w:keepLines/>
-      <w:spacing w:after="0"/>
+      <w:spacing w:after="0" w:before="200"/>
       <w:outlineLvl w:val="8"/>
     </w:pPr>
     <w:rPr>
-      <w:rFonts w:cstheme="majorBidi" w:eastAsiaTheme="majorEastAsia"/>
-      <w:color w:themeColor="text1" w:themeTint="D8" w:val="272727"/>
-    </w:rPr>
-  </w:style>
-  <w:style w:customStyle="1" w:styleId="Heading1Char" w:type="character">
-    <w:name w:val="Heading 1 Char"/>
-    <w:basedOn w:val="DefaultParagraphFont"/>
-    <w:link w:val="Heading1"/>
-    <w:uiPriority w:val="9"/>
-    <w:rsid w:val="00A10FD9"/>
-    <w:rPr>
       <w:rFonts w:asciiTheme="majorHAnsi" w:cstheme="majorBidi" w:eastAsiaTheme="majorEastAsia" w:hAnsiTheme="majorHAnsi"/>
-      <w:color w:themeColor="accent1" w:themeShade="BF" w:val="0F4761"/>
-      <w:sz w:val="40"/>
-      <w:szCs w:val="40"/>
-    </w:rPr>
-  </w:style>
-  <w:style w:customStyle="1" w:styleId="Heading2Char" w:type="character">
-    <w:name w:val="Heading 2 Char"/>
-    <w:basedOn w:val="DefaultParagraphFont"/>
-    <w:link w:val="Heading2"/>
-    <w:uiPriority w:val="9"/>
-    <w:semiHidden/>
-    <w:rsid w:val="00A10FD9"/>
-    <w:rPr>
-      <w:rFonts w:asciiTheme="majorHAnsi" w:cstheme="majorBidi" w:eastAsiaTheme="majorEastAsia" w:hAnsiTheme="majorHAnsi"/>
-      <w:color w:themeColor="accent1" w:themeShade="BF" w:val="0F4761"/>
-      <w:sz w:val="32"/>
-      <w:szCs w:val="32"/>
-    </w:rPr>
-  </w:style>
-  <w:style w:customStyle="1" w:styleId="Heading3Char" w:type="character">
-    <w:name w:val="Heading 3 Char"/>
-    <w:basedOn w:val="DefaultParagraphFont"/>
-    <w:link w:val="Heading3"/>
-    <w:uiPriority w:val="9"/>
-    <w:semiHidden/>
-    <w:rsid w:val="00A10FD9"/>
-    <w:rPr>
-      <w:rFonts w:cstheme="majorBidi" w:eastAsiaTheme="majorEastAsia"/>
-      <w:color w:themeColor="accent1" w:themeShade="BF" w:val="0F4761"/>
-      <w:sz w:val="28"/>
-      <w:szCs w:val="28"/>
-    </w:rPr>
-  </w:style>
-  <w:style w:customStyle="1" w:styleId="Heading4Char" w:type="character">
-    <w:name w:val="Heading 4 Char"/>
-    <w:basedOn w:val="DefaultParagraphFont"/>
-    <w:link w:val="Heading4"/>
-    <w:uiPriority w:val="9"/>
-    <w:semiHidden/>
-    <w:rsid w:val="00A10FD9"/>
-    <w:rPr>
-      <w:rFonts w:cstheme="majorBidi" w:eastAsiaTheme="majorEastAsia"/>
-      <w:i/>
-      <w:iCs/>
-      <w:color w:themeColor="accent1" w:themeShade="BF" w:val="0F4761"/>
-    </w:rPr>
-  </w:style>
-  <w:style w:customStyle="1" w:styleId="Heading5Char" w:type="character">
-    <w:name w:val="Heading 5 Char"/>
-    <w:basedOn w:val="DefaultParagraphFont"/>
-    <w:link w:val="Heading5"/>
-    <w:uiPriority w:val="9"/>
-    <w:semiHidden/>
-    <w:rsid w:val="00A10FD9"/>
-    <w:rPr>
-      <w:rFonts w:cstheme="majorBidi" w:eastAsiaTheme="majorEastAsia"/>
-      <w:color w:themeColor="accent1" w:themeShade="BF" w:val="0F4761"/>
-    </w:rPr>
-  </w:style>
-  <w:style w:customStyle="1" w:styleId="Heading6Char" w:type="character">
-    <w:name w:val="Heading 6 Char"/>
-    <w:basedOn w:val="DefaultParagraphFont"/>
-    <w:link w:val="Heading6"/>
-    <w:uiPriority w:val="9"/>
-    <w:semiHidden/>
-    <w:rsid w:val="00A10FD9"/>
-    <w:rPr>
-      <w:rFonts w:cstheme="majorBidi" w:eastAsiaTheme="majorEastAsia"/>
-      <w:i/>
-      <w:iCs/>
-      <w:color w:themeColor="text1" w:themeTint="A6" w:val="595959"/>
-    </w:rPr>
-  </w:style>
-  <w:style w:customStyle="1" w:styleId="Heading7Char" w:type="character">
-    <w:name w:val="Heading 7 Char"/>
-    <w:basedOn w:val="DefaultParagraphFont"/>
-    <w:link w:val="Heading7"/>
-    <w:uiPriority w:val="9"/>
-    <w:semiHidden/>
-    <w:rsid w:val="00A10FD9"/>
-    <w:rPr>
-      <w:rFonts w:cstheme="majorBidi" w:eastAsiaTheme="majorEastAsia"/>
-      <w:color w:themeColor="text1" w:themeTint="A6" w:val="595959"/>
-    </w:rPr>
-  </w:style>
-  <w:style w:customStyle="1" w:styleId="Heading8Char" w:type="character">
-    <w:name w:val="Heading 8 Char"/>
-    <w:basedOn w:val="DefaultParagraphFont"/>
-    <w:link w:val="Heading8"/>
-    <w:uiPriority w:val="9"/>
-    <w:semiHidden/>
-    <w:rsid w:val="00A10FD9"/>
-    <w:rPr>
-      <w:rFonts w:cstheme="majorBidi" w:eastAsiaTheme="majorEastAsia"/>
-      <w:i/>
-      <w:iCs/>
-      <w:color w:themeColor="text1" w:themeTint="D8" w:val="272727"/>
-    </w:rPr>
-  </w:style>
-  <w:style w:customStyle="1" w:styleId="Heading9Char" w:type="character">
-    <w:name w:val="Heading 9 Char"/>
-    <w:basedOn w:val="DefaultParagraphFont"/>
-    <w:link w:val="Heading9"/>
-    <w:uiPriority w:val="9"/>
-    <w:semiHidden/>
-    <w:rsid w:val="00A10FD9"/>
-    <w:rPr>
-      <w:rFonts w:cstheme="majorBidi" w:eastAsiaTheme="majorEastAsia"/>
-      <w:color w:themeColor="text1" w:themeTint="D8" w:val="272727"/>
+      <w:color w:themeColor="accent1" w:val="4F81BD"/>
+      <w:sz w:val="24"/>
+      <w:szCs w:val="24"/>
     </w:rPr>
   </w:style>
   <w:style w:styleId="BlockText" w:type="paragraph">
@@ -2358,18 +2158,6 @@
     <w:uiPriority w:val="9"/>
     <w:unhideWhenUsed/>
     <w:qFormat/>
-  </w:style>
-  <w:style w:styleId="FootnoteBlockText" w:type="paragraph">
-    <w:name w:val="Footnote Block Text"/>
-    <w:basedOn w:val="FootnoteText"/>
-    <w:next w:val="FootnoteText"/>
-    <w:uiPriority w:val="9"/>
-    <w:unhideWhenUsed/>
-    <w:qFormat/>
-    <w:pPr>
-      <w:spacing w:after="100" w:before="100"/>
-      <w:ind w:firstLine="0" w:left="480" w:right="480"/>
-    </w:pPr>
   </w:style>
   <w:style w:default="1" w:styleId="DefaultParagraphFont" w:type="character">
     <w:name w:val="Default Paragraph Font"/>
@@ -2400,10 +2188,10 @@
         <w:jc w:val="left"/>
       </w:trPr>
       <w:tcPr>
+        <w:vAlign w:val="bottom"/>
         <w:tcBorders>
           <w:bottom w:val="single"/>
         </w:tcBorders>
-        <w:vAlign w:val="bottom"/>
       </w:tcPr>
     </w:tblStylePr>
   </w:style>
@@ -2518,8 +2306,8 @@
     <w:name w:val="KeywordTok"/>
     <w:basedOn w:val="VerbatimChar"/>
     <w:rPr>
+      <w:color w:val="007020"/>
       <w:b/>
-      <w:color w:val="007020"/>
     </w:rPr>
   </w:style>
   <w:style w:type="character" w:customStyle="1" w:styleId="DataTypeTok">
@@ -2596,42 +2384,42 @@
     <w:name w:val="ImportTok"/>
     <w:basedOn w:val="VerbatimChar"/>
     <w:rPr>
+      <w:color w:val="008000"/>
       <w:b/>
-      <w:color w:val="008000"/>
     </w:rPr>
   </w:style>
   <w:style w:type="character" w:customStyle="1" w:styleId="CommentTok">
     <w:name w:val="CommentTok"/>
     <w:basedOn w:val="VerbatimChar"/>
     <w:rPr>
+      <w:color w:val="60a0b0"/>
       <w:i/>
-      <w:color w:val="60a0b0"/>
     </w:rPr>
   </w:style>
   <w:style w:type="character" w:customStyle="1" w:styleId="DocumentationTok">
     <w:name w:val="DocumentationTok"/>
     <w:basedOn w:val="VerbatimChar"/>
     <w:rPr>
+      <w:color w:val="ba2121"/>
       <w:i/>
-      <w:color w:val="ba2121"/>
     </w:rPr>
   </w:style>
   <w:style w:type="character" w:customStyle="1" w:styleId="AnnotationTok">
     <w:name w:val="AnnotationTok"/>
     <w:basedOn w:val="VerbatimChar"/>
     <w:rPr>
+      <w:color w:val="60a0b0"/>
       <w:b/>
       <w:i/>
-      <w:color w:val="60a0b0"/>
     </w:rPr>
   </w:style>
   <w:style w:type="character" w:customStyle="1" w:styleId="CommentVarTok">
     <w:name w:val="CommentVarTok"/>
     <w:basedOn w:val="VerbatimChar"/>
     <w:rPr>
+      <w:color w:val="60a0b0"/>
       <w:b/>
       <w:i/>
-      <w:color w:val="60a0b0"/>
     </w:rPr>
   </w:style>
   <w:style w:type="character" w:customStyle="1" w:styleId="OtherTok">
@@ -2659,8 +2447,8 @@
     <w:name w:val="ControlFlowTok"/>
     <w:basedOn w:val="VerbatimChar"/>
     <w:rPr>
+      <w:color w:val="007020"/>
       <w:b/>
-      <w:color w:val="007020"/>
     </w:rPr>
   </w:style>
   <w:style w:type="character" w:customStyle="1" w:styleId="OperatorTok">
@@ -2705,34 +2493,34 @@
     <w:name w:val="InformationTok"/>
     <w:basedOn w:val="VerbatimChar"/>
     <w:rPr>
+      <w:color w:val="60a0b0"/>
       <w:b/>
       <w:i/>
-      <w:color w:val="60a0b0"/>
     </w:rPr>
   </w:style>
   <w:style w:type="character" w:customStyle="1" w:styleId="WarningTok">
     <w:name w:val="WarningTok"/>
     <w:basedOn w:val="VerbatimChar"/>
     <w:rPr>
+      <w:color w:val="60a0b0"/>
       <w:b/>
       <w:i/>
-      <w:color w:val="60a0b0"/>
     </w:rPr>
   </w:style>
   <w:style w:type="character" w:customStyle="1" w:styleId="AlertTok">
     <w:name w:val="AlertTok"/>
     <w:basedOn w:val="VerbatimChar"/>
     <w:rPr>
+      <w:color w:val="ff0000"/>
       <w:b/>
-      <w:color w:val="ff0000"/>
     </w:rPr>
   </w:style>
   <w:style w:type="character" w:customStyle="1" w:styleId="ErrorTok">
     <w:name w:val="ErrorTok"/>
     <w:basedOn w:val="VerbatimChar"/>
     <w:rPr>
+      <w:color w:val="ff0000"/>
       <w:b/>
-      <w:color w:val="ff0000"/>
     </w:rPr>
   </w:style>
   <w:style w:type="character" w:customStyle="1" w:styleId="NormalTok">
@@ -2754,44 +2542,44 @@
         <a:sysClr val="window" lastClr="FFFFFF"/>
       </a:lt1>
       <a:dk2>
-        <a:srgbClr val="0E2841"/>
+        <a:srgbClr val="1F497D"/>
       </a:dk2>
       <a:lt2>
-        <a:srgbClr val="E8E8E8"/>
+        <a:srgbClr val="EEECE1"/>
       </a:lt2>
       <a:accent1>
-        <a:srgbClr val="156082"/>
+        <a:srgbClr val="4F81BD"/>
       </a:accent1>
       <a:accent2>
-        <a:srgbClr val="E97132"/>
+        <a:srgbClr val="C0504D"/>
       </a:accent2>
       <a:accent3>
-        <a:srgbClr val="196B24"/>
+        <a:srgbClr val="9BBB59"/>
       </a:accent3>
       <a:accent4>
-        <a:srgbClr val="0F9ED5"/>
+        <a:srgbClr val="8064A2"/>
       </a:accent4>
       <a:accent5>
-        <a:srgbClr val="A02B93"/>
+        <a:srgbClr val="4BACC6"/>
       </a:accent5>
       <a:accent6>
-        <a:srgbClr val="4EA72E"/>
+        <a:srgbClr val="F79646"/>
       </a:accent6>
       <a:hlink>
-        <a:srgbClr val="467886"/>
+        <a:srgbClr val="0000FF"/>
       </a:hlink>
       <a:folHlink>
-        <a:srgbClr val="96607D"/>
+        <a:srgbClr val="800080"/>
       </a:folHlink>
     </a:clrScheme>
     <a:fontScheme name="Office">
       <a:majorFont>
-        <a:latin typeface="Aptos Display" panose="02110004020202020204"/>
+        <a:latin typeface="Calibri"/>
         <a:ea typeface=""/>
         <a:cs typeface=""/>
-        <a:font script="Jpan" typeface="游ゴシック Light"/>
+        <a:font script="Jpan" typeface="ＭＳ ゴシック"/>
         <a:font script="Hang" typeface="맑은 고딕"/>
-        <a:font script="Hans" typeface="等线 Light"/>
+        <a:font script="Hans" typeface="宋体"/>
         <a:font script="Hant" typeface="新細明體"/>
         <a:font script="Arab" typeface="Times New Roman"/>
         <a:font script="Hebr" typeface="Times New Roman"/>
@@ -2818,32 +2606,14 @@
         <a:font script="Mong" typeface="Mongolian Baiti"/>
         <a:font script="Viet" typeface="Times New Roman"/>
         <a:font script="Uigh" typeface="Microsoft Uighur"/>
-        <a:font script="Geor" typeface="Sylfaen"/>
-        <a:font script="Armn" typeface="Arial"/>
-        <a:font script="Bugi" typeface="Leelawadee UI"/>
-        <a:font script="Bopo" typeface="Microsoft JhengHei"/>
-        <a:font script="Java" typeface="Javanese Text"/>
-        <a:font script="Lisu" typeface="Segoe UI"/>
-        <a:font script="Mymr" typeface="Myanmar Text"/>
-        <a:font script="Nkoo" typeface="Ebrima"/>
-        <a:font script="Olck" typeface="Nirmala UI"/>
-        <a:font script="Osma" typeface="Ebrima"/>
-        <a:font script="Phag" typeface="Phagspa"/>
-        <a:font script="Syrn" typeface="Estrangelo Edessa"/>
-        <a:font script="Syrj" typeface="Estrangelo Edessa"/>
-        <a:font script="Syre" typeface="Estrangelo Edessa"/>
-        <a:font script="Sora" typeface="Nirmala UI"/>
-        <a:font script="Tale" typeface="Microsoft Tai Le"/>
-        <a:font script="Talu" typeface="Microsoft New Tai Lue"/>
-        <a:font script="Tfng" typeface="Ebrima"/>
       </a:majorFont>
       <a:minorFont>
-        <a:latin typeface="Aptos" panose="02110004020202020204"/>
+        <a:latin typeface="Cambria"/>
         <a:ea typeface=""/>
         <a:cs typeface=""/>
-        <a:font script="Jpan" typeface="游明朝"/>
+        <a:font script="Jpan" typeface="ＭＳ 明朝"/>
         <a:font script="Hang" typeface="맑은 고딕"/>
-        <a:font script="Hans" typeface="等线"/>
+        <a:font script="Hans" typeface="宋体"/>
         <a:font script="Hant" typeface="新細明體"/>
         <a:font script="Arab" typeface="Arial"/>
         <a:font script="Hebr" typeface="Arial"/>
@@ -2870,24 +2640,6 @@
         <a:font script="Mong" typeface="Mongolian Baiti"/>
         <a:font script="Viet" typeface="Arial"/>
         <a:font script="Uigh" typeface="Microsoft Uighur"/>
-        <a:font script="Geor" typeface="Sylfaen"/>
-        <a:font script="Armn" typeface="Arial"/>
-        <a:font script="Bugi" typeface="Leelawadee UI"/>
-        <a:font script="Bopo" typeface="Microsoft JhengHei"/>
-        <a:font script="Java" typeface="Javanese Text"/>
-        <a:font script="Lisu" typeface="Segoe UI"/>
-        <a:font script="Mymr" typeface="Myanmar Text"/>
-        <a:font script="Nkoo" typeface="Ebrima"/>
-        <a:font script="Olck" typeface="Nirmala UI"/>
-        <a:font script="Osma" typeface="Ebrima"/>
-        <a:font script="Phag" typeface="Phagspa"/>
-        <a:font script="Syrn" typeface="Estrangelo Edessa"/>
-        <a:font script="Syrj" typeface="Estrangelo Edessa"/>
-        <a:font script="Syre" typeface="Estrangelo Edessa"/>
-        <a:font script="Sora" typeface="Nirmala UI"/>
-        <a:font script="Tale" typeface="Microsoft Tai Le"/>
-        <a:font script="Talu" typeface="Microsoft New Tai Lue"/>
-        <a:font script="Tfng" typeface="Ebrima"/>
       </a:minorFont>
     </a:fontScheme>
     <a:fmtScheme name="Office">
@@ -2899,141 +2651,200 @@
           <a:gsLst>
             <a:gs pos="0">
               <a:schemeClr val="phClr">
-                <a:lumMod val="110000"/>
-                <a:satMod val="105000"/>
-                <a:tint val="67000"/>
+                <a:tint val="50000"/>
+                <a:satMod val="300000"/>
               </a:schemeClr>
             </a:gs>
-            <a:gs pos="50000">
+            <a:gs pos="35000">
               <a:schemeClr val="phClr">
-                <a:lumMod val="105000"/>
-                <a:satMod val="103000"/>
-                <a:tint val="73000"/>
+                <a:tint val="37000"/>
+                <a:satMod val="300000"/>
               </a:schemeClr>
             </a:gs>
             <a:gs pos="100000">
               <a:schemeClr val="phClr">
-                <a:lumMod val="105000"/>
-                <a:satMod val="109000"/>
-                <a:tint val="81000"/>
+                <a:tint val="15000"/>
+                <a:satMod val="350000"/>
               </a:schemeClr>
             </a:gs>
           </a:gsLst>
-          <a:lin ang="5400000" scaled="0"/>
+          <a:lin ang="16200000" scaled="1"/>
         </a:gradFill>
         <a:gradFill rotWithShape="1">
           <a:gsLst>
             <a:gs pos="0">
               <a:schemeClr val="phClr">
-                <a:satMod val="103000"/>
-                <a:lumMod val="102000"/>
-                <a:tint val="94000"/>
-              </a:schemeClr>
-            </a:gs>
-            <a:gs pos="50000">
-              <a:schemeClr val="phClr">
-                <a:satMod val="110000"/>
-                <a:lumMod val="100000"/>
+                <a:tint val="100000"/>
                 <a:shade val="100000"/>
+                <a:satMod val="130000"/>
               </a:schemeClr>
             </a:gs>
             <a:gs pos="100000">
               <a:schemeClr val="phClr">
-                <a:lumMod val="99000"/>
-                <a:satMod val="120000"/>
-                <a:shade val="78000"/>
+                <a:tint val="50000"/>
+                <a:shade val="100000"/>
+                <a:satMod val="350000"/>
               </a:schemeClr>
             </a:gs>
           </a:gsLst>
-          <a:lin ang="5400000" scaled="0"/>
+          <a:lin ang="16200000" scaled="0"/>
         </a:gradFill>
       </a:fillStyleLst>
       <a:lnStyleLst>
-        <a:ln w="6350" cap="flat" cmpd="sng" algn="ctr">
+        <a:ln w="9525" cap="flat" cmpd="sng" algn="ctr">
+          <a:solidFill>
+            <a:schemeClr val="phClr">
+              <a:shade val="95000"/>
+              <a:satMod val="105000"/>
+            </a:schemeClr>
+          </a:solidFill>
+          <a:prstDash val="solid"/>
+        </a:ln>
+        <a:ln w="25400" cap="flat" cmpd="sng" algn="ctr">
           <a:solidFill>
             <a:schemeClr val="phClr"/>
           </a:solidFill>
           <a:prstDash val="solid"/>
-          <a:miter lim="800000"/>
         </a:ln>
-        <a:ln w="12700" cap="flat" cmpd="sng" algn="ctr">
+        <a:ln w="38100" cap="flat" cmpd="sng" algn="ctr">
           <a:solidFill>
             <a:schemeClr val="phClr"/>
           </a:solidFill>
           <a:prstDash val="solid"/>
-          <a:miter lim="800000"/>
-        </a:ln>
-        <a:ln w="19050" cap="flat" cmpd="sng" algn="ctr">
-          <a:solidFill>
-            <a:schemeClr val="phClr"/>
-          </a:solidFill>
-          <a:prstDash val="solid"/>
-          <a:miter lim="800000"/>
         </a:ln>
       </a:lnStyleLst>
       <a:effectStyleLst>
         <a:effectStyle>
-          <a:effectLst/>
-        </a:effectStyle>
-        <a:effectStyle>
-          <a:effectLst/>
+          <a:effectLst>
+            <a:outerShdw blurRad="40000" dist="20000" dir="5400000" rotWithShape="0">
+              <a:srgbClr val="000000">
+                <a:alpha val="38000"/>
+              </a:srgbClr>
+            </a:outerShdw>
+          </a:effectLst>
         </a:effectStyle>
         <a:effectStyle>
           <a:effectLst>
-            <a:outerShdw blurRad="57150" dist="19050" dir="5400000" algn="ctr" rotWithShape="0">
+            <a:outerShdw blurRad="40000" dist="23000" dir="5400000" rotWithShape="0">
               <a:srgbClr val="000000">
-                <a:alpha val="63000"/>
+                <a:alpha val="35000"/>
               </a:srgbClr>
             </a:outerShdw>
           </a:effectLst>
+        </a:effectStyle>
+        <a:effectStyle>
+          <a:effectLst>
+            <a:outerShdw blurRad="40000" dist="23000" dir="5400000" rotWithShape="0">
+              <a:srgbClr val="000000">
+                <a:alpha val="35000"/>
+              </a:srgbClr>
+            </a:outerShdw>
+          </a:effectLst>
+          <a:scene3d>
+            <a:camera prst="orthographicFront">
+              <a:rot lat="0" lon="0" rev="0"/>
+            </a:camera>
+            <a:lightRig rig="threePt" dir="t">
+              <a:rot lat="0" lon="0" rev="1200000"/>
+            </a:lightRig>
+          </a:scene3d>
+          <a:sp3d>
+            <a:bevelT w="63500" h="25400"/>
+          </a:sp3d>
         </a:effectStyle>
       </a:effectStyleLst>
       <a:bgFillStyleLst>
         <a:solidFill>
           <a:schemeClr val="phClr"/>
         </a:solidFill>
-        <a:solidFill>
-          <a:schemeClr val="phClr">
-            <a:tint val="95000"/>
-            <a:satMod val="170000"/>
-          </a:schemeClr>
-        </a:solidFill>
         <a:gradFill rotWithShape="1">
           <a:gsLst>
             <a:gs pos="0">
               <a:schemeClr val="phClr">
-                <a:tint val="93000"/>
-                <a:satMod val="150000"/>
-                <a:shade val="98000"/>
-                <a:lumMod val="102000"/>
+                <a:tint val="40000"/>
+                <a:satMod val="350000"/>
               </a:schemeClr>
             </a:gs>
-            <a:gs pos="50000">
+            <a:gs pos="40000">
               <a:schemeClr val="phClr">
-                <a:tint val="98000"/>
-                <a:satMod val="130000"/>
-                <a:shade val="90000"/>
-                <a:lumMod val="103000"/>
+                <a:tint val="45000"/>
+                <a:shade val="99000"/>
+                <a:satMod val="350000"/>
               </a:schemeClr>
             </a:gs>
             <a:gs pos="100000">
               <a:schemeClr val="phClr">
-                <a:shade val="63000"/>
-                <a:satMod val="120000"/>
+                <a:shade val="20000"/>
+                <a:satMod val="255000"/>
               </a:schemeClr>
             </a:gs>
           </a:gsLst>
-          <a:lin ang="5400000" scaled="0"/>
+          <a:path path="circle">
+            <a:fillToRect l="50000" t="-80000" r="50000" b="180000"/>
+          </a:path>
+        </a:gradFill>
+        <a:gradFill rotWithShape="1">
+          <a:gsLst>
+            <a:gs pos="0">
+              <a:schemeClr val="phClr">
+                <a:tint val="80000"/>
+                <a:satMod val="300000"/>
+              </a:schemeClr>
+            </a:gs>
+            <a:gs pos="100000">
+              <a:schemeClr val="phClr">
+                <a:shade val="30000"/>
+                <a:satMod val="200000"/>
+              </a:schemeClr>
+            </a:gs>
+          </a:gsLst>
+          <a:path path="circle">
+            <a:fillToRect l="50000" t="50000" r="50000" b="50000"/>
+          </a:path>
         </a:gradFill>
       </a:bgFillStyleLst>
     </a:fmtScheme>
   </a:themeElements>
-  <a:objectDefaults/>
+  <a:objectDefaults>
+    <a:spDef>
+      <a:spPr/>
+      <a:bodyPr/>
+      <a:lstStyle/>
+      <a:style>
+        <a:lnRef idx="1">
+          <a:schemeClr val="accent1"/>
+        </a:lnRef>
+        <a:fillRef idx="3">
+          <a:schemeClr val="accent1"/>
+        </a:fillRef>
+        <a:effectRef idx="2">
+          <a:schemeClr val="accent1"/>
+        </a:effectRef>
+        <a:fontRef idx="minor">
+          <a:schemeClr val="lt1"/>
+        </a:fontRef>
+      </a:style>
+    </a:spDef>
+    <a:lnDef>
+      <a:spPr/>
+      <a:bodyPr/>
+      <a:lstStyle/>
+      <a:style>
+        <a:lnRef idx="2">
+          <a:schemeClr val="accent1"/>
+        </a:lnRef>
+        <a:fillRef idx="0">
+          <a:schemeClr val="accent1"/>
+        </a:fillRef>
+        <a:effectRef idx="1">
+          <a:schemeClr val="accent1"/>
+        </a:effectRef>
+        <a:fontRef idx="minor">
+          <a:schemeClr val="tx1"/>
+        </a:fontRef>
+      </a:style>
+    </a:lnDef>
+  </a:objectDefaults>
   <a:extraClrSchemeLst/>
-  <a:extLst>
-    <a:ext uri="{05A4C25C-085E-4340-85A3-A5531E510DB2}">
-      <thm15:themeFamily xmlns:thm15="http://schemas.microsoft.com/office/thememl/2012/main" name="Office Theme" id="{2E142A2C-CD16-42D6-873A-C26D2A0506FA}" vid="{1BDDFF52-6CD6-40A5-AB3C-68EB2F1E4D0A}"/>
-    </a:ext>
-  </a:extLst>
 </a:theme>
 </file>
</xml_diff>

<commit_message>
Implement robust error handling and improve code quality
Co-authored-by: fabioc-aloha <128090839+fabioc-aloha@users.noreply.github.com>
</commit_message>
<xml_diff>
--- a/test_paper_1/Guide To Descriptive Statistics Formulas.docx
+++ b/test_paper_1/Guide To Descriptive Statistics Formulas.docx
@@ -1608,7 +1608,19 @@
     </w:p>
     <w:bookmarkEnd w:id="37"/>
     <w:bookmarkEnd w:id="38"/>
-    <w:sectPr/>
+    <w:sectPr>
+      <w:headerReference r:id="rId10" w:type="even"/>
+      <w:headerReference r:id="rId9" w:type="default"/>
+      <w:footerReference r:id="rId12" w:type="even"/>
+      <w:footerReference r:id="rId14" w:type="default"/>
+      <w:headerReference r:id="rId11" w:type="first"/>
+      <w:footerReference r:id="rId13" w:type="first"/>
+      <w:pgSz w:h="15840" w:w="12240"/>
+      <w:pgMar w:bottom="1440" w:footer="720" w:gutter="0" w:header="720" w:left="1440" w:right="1440" w:top="1440"/>
+      <w:cols w:space="720"/>
+      <w:titlePg/>
+      <w:docGrid w:linePitch="360"/>
+    </w:sectPr>
   </w:body>
 </w:document>
 </file>
@@ -1617,6 +1629,36 @@
 <w:comments xmlns:w="http://schemas.openxmlformats.org/wordprocessingml/2006/main" xmlns:m="http://schemas.openxmlformats.org/officeDocument/2006/math" xmlns:r="http://schemas.openxmlformats.org/officeDocument/2006/relationships" xmlns:o="urn:schemas-microsoft-com:office:office" xmlns:v="urn:schemas-microsoft-com:vml" xmlns:w10="urn:schemas-microsoft-com:office:word" xmlns:a="http://schemas.openxmlformats.org/drawingml/2006/main" xmlns:pic="http://schemas.openxmlformats.org/drawingml/2006/picture" xmlns:wp="http://schemas.openxmlformats.org/drawingml/2006/wordprocessingDrawing"/>
 </file>
 
+<file path=word/footer1.xml><?xml version="1.0" encoding="utf-8"?>
+<w:ftr xmlns:wpc="http://schemas.microsoft.com/office/word/2010/wordprocessingCanvas" xmlns:cx="http://schemas.microsoft.com/office/drawing/2014/chartex" xmlns:cx1="http://schemas.microsoft.com/office/drawing/2015/9/8/chartex" xmlns:cx2="http://schemas.microsoft.com/office/drawing/2015/10/21/chartex" xmlns:cx3="http://schemas.microsoft.com/office/drawing/2016/5/9/chartex" xmlns:cx4="http://schemas.microsoft.com/office/drawing/2016/5/10/chartex" xmlns:cx5="http://schemas.microsoft.com/office/drawing/2016/5/11/chartex" xmlns:cx6="http://schemas.microsoft.com/office/drawing/2016/5/12/chartex" xmlns:cx7="http://schemas.microsoft.com/office/drawing/2016/5/13/chartex" xmlns:cx8="http://schemas.microsoft.com/office/drawing/2016/5/14/chartex" xmlns:mc="http://schemas.openxmlformats.org/markup-compatibility/2006" xmlns:aink="http://schemas.microsoft.com/office/drawing/2016/ink" xmlns:am3d="http://schemas.microsoft.com/office/drawing/2017/model3d" xmlns:o="urn:schemas-microsoft-com:office:office" xmlns:oel="http://schemas.microsoft.com/office/2019/extlst" xmlns:r="http://schemas.openxmlformats.org/officeDocument/2006/relationships" xmlns:m="http://schemas.openxmlformats.org/officeDocument/2006/math" xmlns:v="urn:schemas-microsoft-com:vml" xmlns:wp14="http://schemas.microsoft.com/office/word/2010/wordprocessingDrawing" xmlns:wp="http://schemas.openxmlformats.org/drawingml/2006/wordprocessingDrawing" xmlns:w10="urn:schemas-microsoft-com:office:word" xmlns:w="http://schemas.openxmlformats.org/wordprocessingml/2006/main" xmlns:w14="http://schemas.microsoft.com/office/word/2010/wordml" xmlns:w15="http://schemas.microsoft.com/office/word/2012/wordml" xmlns:w16cex="http://schemas.microsoft.com/office/word/2018/wordml/cex" xmlns:w16cid="http://schemas.microsoft.com/office/word/2016/wordml/cid" xmlns:w16="http://schemas.microsoft.com/office/word/2018/wordml" xmlns:w16du="http://schemas.microsoft.com/office/word/2023/wordml/word16du" xmlns:w16sdtdh="http://schemas.microsoft.com/office/word/2020/wordml/sdtdatahash" xmlns:w16sdtfl="http://schemas.microsoft.com/office/word/2024/wordml/sdtformatlock" xmlns:w16se="http://schemas.microsoft.com/office/word/2015/wordml/symex" xmlns:wpg="http://schemas.microsoft.com/office/word/2010/wordprocessingGroup" xmlns:wpi="http://schemas.microsoft.com/office/word/2010/wordprocessingInk" xmlns:wne="http://schemas.microsoft.com/office/word/2006/wordml" xmlns:wps="http://schemas.microsoft.com/office/word/2010/wordprocessingShape" mc:Ignorable="w14 w15 w16se w16cid w16 w16cex w16sdtdh w16sdtfl w16du wp14">
+  <w:p>
+    <w:pPr>
+      <w:pStyle w:val="Footer"/>
+    </w:pPr>
+  </w:p>
+</w:ftr>
+</file>
+
+<file path=word/footer2.xml><?xml version="1.0" encoding="utf-8"?>
+<w:ftr xmlns:wpc="http://schemas.microsoft.com/office/word/2010/wordprocessingCanvas" xmlns:cx="http://schemas.microsoft.com/office/drawing/2014/chartex" xmlns:cx1="http://schemas.microsoft.com/office/drawing/2015/9/8/chartex" xmlns:cx2="http://schemas.microsoft.com/office/drawing/2015/10/21/chartex" xmlns:cx3="http://schemas.microsoft.com/office/drawing/2016/5/9/chartex" xmlns:cx4="http://schemas.microsoft.com/office/drawing/2016/5/10/chartex" xmlns:cx5="http://schemas.microsoft.com/office/drawing/2016/5/11/chartex" xmlns:cx6="http://schemas.microsoft.com/office/drawing/2016/5/12/chartex" xmlns:cx7="http://schemas.microsoft.com/office/drawing/2016/5/13/chartex" xmlns:cx8="http://schemas.microsoft.com/office/drawing/2016/5/14/chartex" xmlns:mc="http://schemas.openxmlformats.org/markup-compatibility/2006" xmlns:aink="http://schemas.microsoft.com/office/drawing/2016/ink" xmlns:am3d="http://schemas.microsoft.com/office/drawing/2017/model3d" xmlns:o="urn:schemas-microsoft-com:office:office" xmlns:oel="http://schemas.microsoft.com/office/2019/extlst" xmlns:r="http://schemas.openxmlformats.org/officeDocument/2006/relationships" xmlns:m="http://schemas.openxmlformats.org/officeDocument/2006/math" xmlns:v="urn:schemas-microsoft-com:vml" xmlns:wp14="http://schemas.microsoft.com/office/word/2010/wordprocessingDrawing" xmlns:wp="http://schemas.openxmlformats.org/drawingml/2006/wordprocessingDrawing" xmlns:w10="urn:schemas-microsoft-com:office:word" xmlns:w="http://schemas.openxmlformats.org/wordprocessingml/2006/main" xmlns:w14="http://schemas.microsoft.com/office/word/2010/wordml" xmlns:w15="http://schemas.microsoft.com/office/word/2012/wordml" xmlns:w16cex="http://schemas.microsoft.com/office/word/2018/wordml/cex" xmlns:w16cid="http://schemas.microsoft.com/office/word/2016/wordml/cid" xmlns:w16="http://schemas.microsoft.com/office/word/2018/wordml" xmlns:w16du="http://schemas.microsoft.com/office/word/2023/wordml/word16du" xmlns:w16sdtdh="http://schemas.microsoft.com/office/word/2020/wordml/sdtdatahash" xmlns:w16sdtfl="http://schemas.microsoft.com/office/word/2024/wordml/sdtformatlock" xmlns:w16se="http://schemas.microsoft.com/office/word/2015/wordml/symex" xmlns:wpg="http://schemas.microsoft.com/office/word/2010/wordprocessingGroup" xmlns:wpi="http://schemas.microsoft.com/office/word/2010/wordprocessingInk" xmlns:wne="http://schemas.microsoft.com/office/word/2006/wordml" xmlns:wps="http://schemas.microsoft.com/office/word/2010/wordprocessingShape" mc:Ignorable="w14 w15 w16se w16cid w16 w16cex w16sdtdh w16sdtfl w16du wp14">
+  <w:p>
+    <w:pPr>
+      <w:pStyle w:val="Footer"/>
+    </w:pPr>
+  </w:p>
+</w:ftr>
+</file>
+
+<file path=word/footer3.xml><?xml version="1.0" encoding="utf-8"?>
+<w:ftr xmlns:wpc="http://schemas.microsoft.com/office/word/2010/wordprocessingCanvas" xmlns:cx="http://schemas.microsoft.com/office/drawing/2014/chartex" xmlns:cx1="http://schemas.microsoft.com/office/drawing/2015/9/8/chartex" xmlns:cx2="http://schemas.microsoft.com/office/drawing/2015/10/21/chartex" xmlns:cx3="http://schemas.microsoft.com/office/drawing/2016/5/9/chartex" xmlns:cx4="http://schemas.microsoft.com/office/drawing/2016/5/10/chartex" xmlns:cx5="http://schemas.microsoft.com/office/drawing/2016/5/11/chartex" xmlns:cx6="http://schemas.microsoft.com/office/drawing/2016/5/12/chartex" xmlns:cx7="http://schemas.microsoft.com/office/drawing/2016/5/13/chartex" xmlns:cx8="http://schemas.microsoft.com/office/drawing/2016/5/14/chartex" xmlns:mc="http://schemas.openxmlformats.org/markup-compatibility/2006" xmlns:aink="http://schemas.microsoft.com/office/drawing/2016/ink" xmlns:am3d="http://schemas.microsoft.com/office/drawing/2017/model3d" xmlns:o="urn:schemas-microsoft-com:office:office" xmlns:oel="http://schemas.microsoft.com/office/2019/extlst" xmlns:r="http://schemas.openxmlformats.org/officeDocument/2006/relationships" xmlns:m="http://schemas.openxmlformats.org/officeDocument/2006/math" xmlns:v="urn:schemas-microsoft-com:vml" xmlns:wp14="http://schemas.microsoft.com/office/word/2010/wordprocessingDrawing" xmlns:wp="http://schemas.openxmlformats.org/drawingml/2006/wordprocessingDrawing" xmlns:w10="urn:schemas-microsoft-com:office:word" xmlns:w="http://schemas.openxmlformats.org/wordprocessingml/2006/main" xmlns:w14="http://schemas.microsoft.com/office/word/2010/wordml" xmlns:w15="http://schemas.microsoft.com/office/word/2012/wordml" xmlns:w16cex="http://schemas.microsoft.com/office/word/2018/wordml/cex" xmlns:w16cid="http://schemas.microsoft.com/office/word/2016/wordml/cid" xmlns:w16="http://schemas.microsoft.com/office/word/2018/wordml" xmlns:w16du="http://schemas.microsoft.com/office/word/2023/wordml/word16du" xmlns:w16sdtdh="http://schemas.microsoft.com/office/word/2020/wordml/sdtdatahash" xmlns:w16sdtfl="http://schemas.microsoft.com/office/word/2024/wordml/sdtformatlock" xmlns:w16se="http://schemas.microsoft.com/office/word/2015/wordml/symex" xmlns:wpg="http://schemas.microsoft.com/office/word/2010/wordprocessingGroup" xmlns:wpi="http://schemas.microsoft.com/office/word/2010/wordprocessingInk" xmlns:wne="http://schemas.microsoft.com/office/word/2006/wordml" xmlns:wps="http://schemas.microsoft.com/office/word/2010/wordprocessingShape" mc:Ignorable="w14 w15 w16se w16cid w16 w16cex w16sdtdh w16sdtfl w16du wp14">
+  <w:p>
+    <w:pPr>
+      <w:pStyle w:val="Footer"/>
+    </w:pPr>
+  </w:p>
+</w:ftr>
+</file>
+
 <file path=word/footnotes.xml><?xml version="1.0" encoding="utf-8"?>
 <w:footnotes xmlns:w="http://schemas.openxmlformats.org/wordprocessingml/2006/main" xmlns:m="http://schemas.openxmlformats.org/officeDocument/2006/math" xmlns:r="http://schemas.openxmlformats.org/officeDocument/2006/relationships" xmlns:o="urn:schemas-microsoft-com:office:office" xmlns:v="urn:schemas-microsoft-com:vml" xmlns:w10="urn:schemas-microsoft-com:office:word" xmlns:a="http://schemas.openxmlformats.org/drawingml/2006/main" xmlns:pic="http://schemas.openxmlformats.org/drawingml/2006/picture" xmlns:wp="http://schemas.openxmlformats.org/drawingml/2006/wordprocessingDrawing">
   <w:footnote w:type="continuationSeparator" w:id="0">
@@ -1634,6 +1676,79 @@
     </w:p>
   </w:footnote>
 </w:footnotes>
+</file>
+
+<file path=word/header1.xml><?xml version="1.0" encoding="utf-8"?>
+<w:hdr xmlns:wpc="http://schemas.microsoft.com/office/word/2010/wordprocessingCanvas" xmlns:cx="http://schemas.microsoft.com/office/drawing/2014/chartex" xmlns:cx1="http://schemas.microsoft.com/office/drawing/2015/9/8/chartex" xmlns:cx2="http://schemas.microsoft.com/office/drawing/2015/10/21/chartex" xmlns:cx3="http://schemas.microsoft.com/office/drawing/2016/5/9/chartex" xmlns:cx4="http://schemas.microsoft.com/office/drawing/2016/5/10/chartex" xmlns:cx5="http://schemas.microsoft.com/office/drawing/2016/5/11/chartex" xmlns:cx6="http://schemas.microsoft.com/office/drawing/2016/5/12/chartex" xmlns:cx7="http://schemas.microsoft.com/office/drawing/2016/5/13/chartex" xmlns:cx8="http://schemas.microsoft.com/office/drawing/2016/5/14/chartex" xmlns:mc="http://schemas.openxmlformats.org/markup-compatibility/2006" xmlns:aink="http://schemas.microsoft.com/office/drawing/2016/ink" xmlns:am3d="http://schemas.microsoft.com/office/drawing/2017/model3d" xmlns:o="urn:schemas-microsoft-com:office:office" xmlns:oel="http://schemas.microsoft.com/office/2019/extlst" xmlns:r="http://schemas.openxmlformats.org/officeDocument/2006/relationships" xmlns:m="http://schemas.openxmlformats.org/officeDocument/2006/math" xmlns:v="urn:schemas-microsoft-com:vml" xmlns:wp14="http://schemas.microsoft.com/office/word/2010/wordprocessingDrawing" xmlns:wp="http://schemas.openxmlformats.org/drawingml/2006/wordprocessingDrawing" xmlns:w10="urn:schemas-microsoft-com:office:word" xmlns:w="http://schemas.openxmlformats.org/wordprocessingml/2006/main" xmlns:w14="http://schemas.microsoft.com/office/word/2010/wordml" xmlns:w15="http://schemas.microsoft.com/office/word/2012/wordml" xmlns:w16cex="http://schemas.microsoft.com/office/word/2018/wordml/cex" xmlns:w16cid="http://schemas.microsoft.com/office/word/2016/wordml/cid" xmlns:w16="http://schemas.microsoft.com/office/word/2018/wordml" xmlns:w16du="http://schemas.microsoft.com/office/word/2023/wordml/word16du" xmlns:w16sdtdh="http://schemas.microsoft.com/office/word/2020/wordml/sdtdatahash" xmlns:w16sdtfl="http://schemas.microsoft.com/office/word/2024/wordml/sdtformatlock" xmlns:w16se="http://schemas.microsoft.com/office/word/2015/wordml/symex" xmlns:wpg="http://schemas.microsoft.com/office/word/2010/wordprocessingGroup" xmlns:wpi="http://schemas.microsoft.com/office/word/2010/wordprocessingInk" xmlns:wne="http://schemas.microsoft.com/office/word/2006/wordml" xmlns:wps="http://schemas.microsoft.com/office/word/2010/wordprocessingShape" mc:Ignorable="w14 w15 w16se w16cid w16 w16cex w16sdtdh w16sdtfl w16du wp14">
+  <w:p>
+    <w:pPr>
+      <w:pStyle w:val="Header"/>
+    </w:pPr>
+  </w:p>
+</w:hdr>
+</file>
+
+<file path=word/header2.xml><?xml version="1.0" encoding="utf-8"?>
+<w:hdr xmlns:wpc="http://schemas.microsoft.com/office/word/2010/wordprocessingCanvas" xmlns:cx="http://schemas.microsoft.com/office/drawing/2014/chartex" xmlns:cx1="http://schemas.microsoft.com/office/drawing/2015/9/8/chartex" xmlns:cx2="http://schemas.microsoft.com/office/drawing/2015/10/21/chartex" xmlns:cx3="http://schemas.microsoft.com/office/drawing/2016/5/9/chartex" xmlns:cx4="http://schemas.microsoft.com/office/drawing/2016/5/10/chartex" xmlns:cx5="http://schemas.microsoft.com/office/drawing/2016/5/11/chartex" xmlns:cx6="http://schemas.microsoft.com/office/drawing/2016/5/12/chartex" xmlns:cx7="http://schemas.microsoft.com/office/drawing/2016/5/13/chartex" xmlns:cx8="http://schemas.microsoft.com/office/drawing/2016/5/14/chartex" xmlns:mc="http://schemas.openxmlformats.org/markup-compatibility/2006" xmlns:aink="http://schemas.microsoft.com/office/drawing/2016/ink" xmlns:am3d="http://schemas.microsoft.com/office/drawing/2017/model3d" xmlns:o="urn:schemas-microsoft-com:office:office" xmlns:oel="http://schemas.microsoft.com/office/2019/extlst" xmlns:r="http://schemas.openxmlformats.org/officeDocument/2006/relationships" xmlns:m="http://schemas.openxmlformats.org/officeDocument/2006/math" xmlns:v="urn:schemas-microsoft-com:vml" xmlns:wp14="http://schemas.microsoft.com/office/word/2010/wordprocessingDrawing" xmlns:wp="http://schemas.openxmlformats.org/drawingml/2006/wordprocessingDrawing" xmlns:w10="urn:schemas-microsoft-com:office:word" xmlns:w="http://schemas.openxmlformats.org/wordprocessingml/2006/main" xmlns:w14="http://schemas.microsoft.com/office/word/2010/wordml" xmlns:w15="http://schemas.microsoft.com/office/word/2012/wordml" xmlns:w16cex="http://schemas.microsoft.com/office/word/2018/wordml/cex" xmlns:w16cid="http://schemas.microsoft.com/office/word/2016/wordml/cid" xmlns:w16="http://schemas.microsoft.com/office/word/2018/wordml" xmlns:w16du="http://schemas.microsoft.com/office/word/2023/wordml/word16du" xmlns:w16sdtdh="http://schemas.microsoft.com/office/word/2020/wordml/sdtdatahash" xmlns:w16sdtfl="http://schemas.microsoft.com/office/word/2024/wordml/sdtformatlock" xmlns:w16se="http://schemas.microsoft.com/office/word/2015/wordml/symex" xmlns:wpg="http://schemas.microsoft.com/office/word/2010/wordprocessingGroup" xmlns:wpi="http://schemas.microsoft.com/office/word/2010/wordprocessingInk" xmlns:wne="http://schemas.microsoft.com/office/word/2006/wordml" xmlns:wps="http://schemas.microsoft.com/office/word/2010/wordprocessingShape" mc:Ignorable="w14 w15 w16se w16cid w16 w16cex w16sdtdh w16sdtfl w16du wp14">
+  <w:p>
+    <w:pPr>
+      <w:pStyle w:val="Header"/>
+    </w:pPr>
+  </w:p>
+</w:hdr>
+</file>
+
+<file path=word/header3.xml><?xml version="1.0" encoding="utf-8"?>
+<w:hdr xmlns:wpc="http://schemas.microsoft.com/office/word/2010/wordprocessingCanvas" xmlns:cx="http://schemas.microsoft.com/office/drawing/2014/chartex" xmlns:cx1="http://schemas.microsoft.com/office/drawing/2015/9/8/chartex" xmlns:cx2="http://schemas.microsoft.com/office/drawing/2015/10/21/chartex" xmlns:cx3="http://schemas.microsoft.com/office/drawing/2016/5/9/chartex" xmlns:cx4="http://schemas.microsoft.com/office/drawing/2016/5/10/chartex" xmlns:cx5="http://schemas.microsoft.com/office/drawing/2016/5/11/chartex" xmlns:cx6="http://schemas.microsoft.com/office/drawing/2016/5/12/chartex" xmlns:cx7="http://schemas.microsoft.com/office/drawing/2016/5/13/chartex" xmlns:cx8="http://schemas.microsoft.com/office/drawing/2016/5/14/chartex" xmlns:mc="http://schemas.openxmlformats.org/markup-compatibility/2006" xmlns:aink="http://schemas.microsoft.com/office/drawing/2016/ink" xmlns:am3d="http://schemas.microsoft.com/office/drawing/2017/model3d" xmlns:o="urn:schemas-microsoft-com:office:office" xmlns:oel="http://schemas.microsoft.com/office/2019/extlst" xmlns:r="http://schemas.openxmlformats.org/officeDocument/2006/relationships" xmlns:m="http://schemas.openxmlformats.org/officeDocument/2006/math" xmlns:v="urn:schemas-microsoft-com:vml" xmlns:wp14="http://schemas.microsoft.com/office/word/2010/wordprocessingDrawing" xmlns:wp="http://schemas.openxmlformats.org/drawingml/2006/wordprocessingDrawing" xmlns:w10="urn:schemas-microsoft-com:office:word" xmlns:w="http://schemas.openxmlformats.org/wordprocessingml/2006/main" xmlns:w14="http://schemas.microsoft.com/office/word/2010/wordml" xmlns:w15="http://schemas.microsoft.com/office/word/2012/wordml" xmlns:w16cex="http://schemas.microsoft.com/office/word/2018/wordml/cex" xmlns:w16cid="http://schemas.microsoft.com/office/word/2016/wordml/cid" xmlns:w16="http://schemas.microsoft.com/office/word/2018/wordml" xmlns:w16du="http://schemas.microsoft.com/office/word/2023/wordml/word16du" xmlns:w16sdtdh="http://schemas.microsoft.com/office/word/2020/wordml/sdtdatahash" xmlns:w16sdtfl="http://schemas.microsoft.com/office/word/2024/wordml/sdtformatlock" xmlns:w16se="http://schemas.microsoft.com/office/word/2015/wordml/symex" xmlns:wpg="http://schemas.microsoft.com/office/word/2010/wordprocessingGroup" xmlns:wpi="http://schemas.microsoft.com/office/word/2010/wordprocessingInk" xmlns:wne="http://schemas.microsoft.com/office/word/2006/wordml" xmlns:wps="http://schemas.microsoft.com/office/word/2010/wordprocessingShape" mc:Ignorable="w14 w15 w16se w16cid w16 w16cex w16sdtdh w16sdtfl w16du wp14">
+  <w:sdt>
+    <w:sdtPr>
+      <w:id w:val="-1561088806"/>
+      <w:docPartObj>
+        <w:docPartGallery w:val="Page Numbers (Top of Page)"/>
+        <w:docPartUnique/>
+      </w:docPartObj>
+    </w:sdtPr>
+    <w:sdtEndPr>
+      <w:rPr>
+        <w:noProof/>
+      </w:rPr>
+    </w:sdtEndPr>
+    <w:sdtContent>
+      <w:p>
+        <w:pPr>
+          <w:pStyle w:val="Header"/>
+          <w:jc w:val="right"/>
+        </w:pPr>
+        <w:r>
+          <w:fldChar w:fldCharType="begin"/>
+        </w:r>
+        <w:r>
+          <w:instrText xml:space="preserve"> PAGE   \* MERGEFORMAT </w:instrText>
+        </w:r>
+        <w:r>
+          <w:fldChar w:fldCharType="separate"/>
+        </w:r>
+        <w:r>
+          <w:rPr>
+            <w:noProof/>
+          </w:rPr>
+          <w:t>2</w:t>
+        </w:r>
+        <w:r>
+          <w:rPr>
+            <w:noProof/>
+          </w:rPr>
+          <w:fldChar w:fldCharType="end"/>
+        </w:r>
+      </w:p>
+    </w:sdtContent>
+  </w:sdt>
+  <w:p>
+    <w:pPr>
+      <w:pStyle w:val="Header"/>
+    </w:pPr>
+  </w:p>
+</w:hdr>
 </file>
 
 <file path=word/numbering.xml><?xml version="1.0" encoding="utf-8"?>
@@ -1809,367 +1924,621 @@
 </file>
 
 <file path=word/styles.xml><?xml version="1.0" encoding="utf-8"?>
-<w:styles xmlns:r="http://schemas.openxmlformats.org/officeDocument/2006/relationships" xmlns:w="http://schemas.openxmlformats.org/wordprocessingml/2006/main">
+<w:styles xmlns:mc="http://schemas.openxmlformats.org/markup-compatibility/2006" xmlns:r="http://schemas.openxmlformats.org/officeDocument/2006/relationships" xmlns:w="http://schemas.openxmlformats.org/wordprocessingml/2006/main" xmlns:w14="http://schemas.microsoft.com/office/word/2010/wordml" xmlns:w15="http://schemas.microsoft.com/office/word/2012/wordml" xmlns:w16="http://schemas.microsoft.com/office/word/2018/wordml" xmlns:w16cex="http://schemas.microsoft.com/office/word/2018/wordml/cex" xmlns:w16cid="http://schemas.microsoft.com/office/word/2016/wordml/cid" xmlns:w16du="http://schemas.microsoft.com/office/word/2023/wordml/word16du" xmlns:w16sdtdh="http://schemas.microsoft.com/office/word/2020/wordml/sdtdatahash" xmlns:w16sdtfl="http://schemas.microsoft.com/office/word/2024/wordml/sdtformatlock" xmlns:w16se="http://schemas.microsoft.com/office/word/2015/wordml/symex" mc:Ignorable="w14 w15 w16se w16cid w16 w16cex w16sdtdh w16sdtfl w16du">
   <w:docDefaults>
     <w:rPrDefault>
       <w:rPr>
         <w:rFonts w:asciiTheme="minorHAnsi" w:cstheme="minorBidi" w:eastAsiaTheme="minorHAnsi" w:hAnsiTheme="minorHAnsi"/>
+        <w:kern w:val="2"/>
         <w:sz w:val="24"/>
         <w:szCs w:val="24"/>
         <w:lang w:bidi="ar-SA" w:eastAsia="en-US" w:val="en-US"/>
+        <w14:ligatures w14:val="standardContextual"/>
       </w:rPr>
     </w:rPrDefault>
     <w:pPrDefault>
       <w:pPr>
-        <w:spacing w:after="200"/>
+        <w:spacing w:after="160" w:line="278" w:lineRule="auto"/>
       </w:pPr>
     </w:pPrDefault>
   </w:docDefaults>
-  <w:latentStyles w:count="276" w:defLockedState="0" w:defQFormat="0" w:defSemiHidden="0" w:defUIPriority="0" w:defUnhideWhenUsed="0"/>
+  <w:latentStyles w:count="376" w:defLockedState="0" w:defQFormat="0" w:defSemiHidden="0" w:defUIPriority="99" w:defUnhideWhenUsed="0">
+    <w:lsdException w:name="Normal" w:qFormat="1" w:uiPriority="0"/>
+    <w:lsdException w:name="heading 1" w:qFormat="1" w:uiPriority="9"/>
+    <w:lsdException w:name="heading 2" w:qFormat="1" w:semiHidden="1" w:uiPriority="9" w:unhideWhenUsed="1"/>
+    <w:lsdException w:name="heading 3" w:qFormat="1" w:semiHidden="1" w:uiPriority="9" w:unhideWhenUsed="1"/>
+    <w:lsdException w:name="heading 4" w:qFormat="1" w:semiHidden="1" w:uiPriority="9" w:unhideWhenUsed="1"/>
+    <w:lsdException w:name="heading 5" w:qFormat="1" w:semiHidden="1" w:uiPriority="9" w:unhideWhenUsed="1"/>
+    <w:lsdException w:name="heading 6" w:qFormat="1" w:semiHidden="1" w:uiPriority="9" w:unhideWhenUsed="1"/>
+    <w:lsdException w:name="heading 7" w:qFormat="1" w:semiHidden="1" w:uiPriority="9" w:unhideWhenUsed="1"/>
+    <w:lsdException w:name="heading 8" w:qFormat="1" w:semiHidden="1" w:uiPriority="9" w:unhideWhenUsed="1"/>
+    <w:lsdException w:name="heading 9" w:qFormat="1" w:semiHidden="1" w:uiPriority="9" w:unhideWhenUsed="1"/>
+    <w:lsdException w:name="index 1" w:semiHidden="1" w:unhideWhenUsed="1"/>
+    <w:lsdException w:name="index 2" w:semiHidden="1" w:unhideWhenUsed="1"/>
+    <w:lsdException w:name="index 3" w:semiHidden="1" w:unhideWhenUsed="1"/>
+    <w:lsdException w:name="index 4" w:semiHidden="1" w:unhideWhenUsed="1"/>
+    <w:lsdException w:name="index 5" w:semiHidden="1" w:unhideWhenUsed="1"/>
+    <w:lsdException w:name="index 6" w:semiHidden="1" w:unhideWhenUsed="1"/>
+    <w:lsdException w:name="index 7" w:semiHidden="1" w:unhideWhenUsed="1"/>
+    <w:lsdException w:name="index 8" w:semiHidden="1" w:unhideWhenUsed="1"/>
+    <w:lsdException w:name="index 9" w:semiHidden="1" w:unhideWhenUsed="1"/>
+    <w:lsdException w:name="toc 1" w:semiHidden="1" w:uiPriority="39" w:unhideWhenUsed="1"/>
+    <w:lsdException w:name="toc 2" w:semiHidden="1" w:uiPriority="39" w:unhideWhenUsed="1"/>
+    <w:lsdException w:name="toc 3" w:semiHidden="1" w:uiPriority="39" w:unhideWhenUsed="1"/>
+    <w:lsdException w:name="toc 4" w:semiHidden="1" w:uiPriority="39" w:unhideWhenUsed="1"/>
+    <w:lsdException w:name="toc 5" w:semiHidden="1" w:uiPriority="39" w:unhideWhenUsed="1"/>
+    <w:lsdException w:name="toc 6" w:semiHidden="1" w:uiPriority="39" w:unhideWhenUsed="1"/>
+    <w:lsdException w:name="toc 7" w:semiHidden="1" w:uiPriority="39" w:unhideWhenUsed="1"/>
+    <w:lsdException w:name="toc 8" w:semiHidden="1" w:uiPriority="39" w:unhideWhenUsed="1"/>
+    <w:lsdException w:name="toc 9" w:semiHidden="1" w:uiPriority="39" w:unhideWhenUsed="1"/>
+    <w:lsdException w:name="Normal Indent" w:semiHidden="1" w:unhideWhenUsed="1"/>
+    <w:lsdException w:name="footnote text" w:semiHidden="1" w:unhideWhenUsed="1"/>
+    <w:lsdException w:name="annotation text" w:semiHidden="1" w:unhideWhenUsed="1"/>
+    <w:lsdException w:name="header" w:semiHidden="1" w:unhideWhenUsed="1"/>
+    <w:lsdException w:name="footer" w:semiHidden="1" w:unhideWhenUsed="1"/>
+    <w:lsdException w:name="index heading" w:semiHidden="1" w:unhideWhenUsed="1"/>
+    <w:lsdException w:name="caption" w:qFormat="1" w:semiHidden="1" w:uiPriority="35" w:unhideWhenUsed="1"/>
+    <w:lsdException w:name="table of figures" w:semiHidden="1" w:unhideWhenUsed="1"/>
+    <w:lsdException w:name="envelope address" w:semiHidden="1" w:unhideWhenUsed="1"/>
+    <w:lsdException w:name="envelope return" w:semiHidden="1" w:unhideWhenUsed="1"/>
+    <w:lsdException w:name="footnote reference" w:semiHidden="1" w:unhideWhenUsed="1"/>
+    <w:lsdException w:name="annotation reference" w:semiHidden="1" w:unhideWhenUsed="1"/>
+    <w:lsdException w:name="line number" w:semiHidden="1" w:unhideWhenUsed="1"/>
+    <w:lsdException w:name="page number" w:semiHidden="1" w:unhideWhenUsed="1"/>
+    <w:lsdException w:name="endnote reference" w:semiHidden="1" w:unhideWhenUsed="1"/>
+    <w:lsdException w:name="endnote text" w:semiHidden="1" w:unhideWhenUsed="1"/>
+    <w:lsdException w:name="table of authorities" w:semiHidden="1" w:unhideWhenUsed="1"/>
+    <w:lsdException w:name="macro" w:semiHidden="1" w:unhideWhenUsed="1"/>
+    <w:lsdException w:name="toa heading" w:semiHidden="1" w:unhideWhenUsed="1"/>
+    <w:lsdException w:name="List" w:semiHidden="1" w:unhideWhenUsed="1"/>
+    <w:lsdException w:name="List Bullet" w:semiHidden="1" w:unhideWhenUsed="1"/>
+    <w:lsdException w:name="List Number" w:semiHidden="1" w:unhideWhenUsed="1"/>
+    <w:lsdException w:name="List 2" w:semiHidden="1" w:unhideWhenUsed="1"/>
+    <w:lsdException w:name="List 3" w:semiHidden="1" w:unhideWhenUsed="1"/>
+    <w:lsdException w:name="List 4" w:semiHidden="1" w:unhideWhenUsed="1"/>
+    <w:lsdException w:name="List 5" w:semiHidden="1" w:unhideWhenUsed="1"/>
+    <w:lsdException w:name="List Bullet 2" w:semiHidden="1" w:unhideWhenUsed="1"/>
+    <w:lsdException w:name="List Bullet 3" w:semiHidden="1" w:unhideWhenUsed="1"/>
+    <w:lsdException w:name="List Bullet 4" w:semiHidden="1" w:unhideWhenUsed="1"/>
+    <w:lsdException w:name="List Bullet 5" w:semiHidden="1" w:unhideWhenUsed="1"/>
+    <w:lsdException w:name="List Number 2" w:semiHidden="1" w:unhideWhenUsed="1"/>
+    <w:lsdException w:name="List Number 3" w:semiHidden="1" w:unhideWhenUsed="1"/>
+    <w:lsdException w:name="List Number 4" w:semiHidden="1" w:unhideWhenUsed="1"/>
+    <w:lsdException w:name="List Number 5" w:semiHidden="1" w:unhideWhenUsed="1"/>
+    <w:lsdException w:name="Title" w:qFormat="1" w:uiPriority="10"/>
+    <w:lsdException w:name="Closing" w:semiHidden="1" w:unhideWhenUsed="1"/>
+    <w:lsdException w:name="Signature" w:semiHidden="1" w:unhideWhenUsed="1"/>
+    <w:lsdException w:name="Default Paragraph Font" w:semiHidden="1" w:uiPriority="1" w:unhideWhenUsed="1"/>
+    <w:lsdException w:name="Body Text" w:semiHidden="1" w:unhideWhenUsed="1"/>
+    <w:lsdException w:name="Body Text Indent" w:semiHidden="1" w:unhideWhenUsed="1"/>
+    <w:lsdException w:name="List Continue" w:semiHidden="1" w:unhideWhenUsed="1"/>
+    <w:lsdException w:name="List Continue 2" w:semiHidden="1" w:unhideWhenUsed="1"/>
+    <w:lsdException w:name="List Continue 3" w:semiHidden="1" w:unhideWhenUsed="1"/>
+    <w:lsdException w:name="List Continue 4" w:semiHidden="1" w:unhideWhenUsed="1"/>
+    <w:lsdException w:name="List Continue 5" w:semiHidden="1" w:unhideWhenUsed="1"/>
+    <w:lsdException w:name="Message Header" w:semiHidden="1" w:unhideWhenUsed="1"/>
+    <w:lsdException w:name="Subtitle" w:qFormat="1" w:uiPriority="11"/>
+    <w:lsdException w:name="Salutation" w:semiHidden="1" w:unhideWhenUsed="1"/>
+    <w:lsdException w:name="Date" w:semiHidden="1" w:unhideWhenUsed="1"/>
+    <w:lsdException w:name="Body Text First Indent" w:semiHidden="1" w:unhideWhenUsed="1"/>
+    <w:lsdException w:name="Body Text First Indent 2" w:semiHidden="1" w:unhideWhenUsed="1"/>
+    <w:lsdException w:name="Note Heading" w:semiHidden="1" w:unhideWhenUsed="1"/>
+    <w:lsdException w:name="Body Text 2" w:semiHidden="1" w:unhideWhenUsed="1"/>
+    <w:lsdException w:name="Body Text 3" w:semiHidden="1" w:unhideWhenUsed="1"/>
+    <w:lsdException w:name="Body Text Indent 2" w:semiHidden="1" w:unhideWhenUsed="1"/>
+    <w:lsdException w:name="Body Text Indent 3" w:semiHidden="1" w:unhideWhenUsed="1"/>
+    <w:lsdException w:name="Block Text" w:semiHidden="1" w:unhideWhenUsed="1"/>
+    <w:lsdException w:name="Hyperlink" w:semiHidden="1" w:unhideWhenUsed="1"/>
+    <w:lsdException w:name="FollowedHyperlink" w:semiHidden="1" w:unhideWhenUsed="1"/>
+    <w:lsdException w:name="Strong" w:qFormat="1" w:uiPriority="22"/>
+    <w:lsdException w:name="Emphasis" w:qFormat="1" w:uiPriority="20"/>
+    <w:lsdException w:name="Document Map" w:semiHidden="1" w:unhideWhenUsed="1"/>
+    <w:lsdException w:name="Plain Text" w:semiHidden="1" w:unhideWhenUsed="1"/>
+    <w:lsdException w:name="E-mail Signature" w:semiHidden="1" w:unhideWhenUsed="1"/>
+    <w:lsdException w:name="HTML Top of Form" w:semiHidden="1" w:unhideWhenUsed="1"/>
+    <w:lsdException w:name="HTML Bottom of Form" w:semiHidden="1" w:unhideWhenUsed="1"/>
+    <w:lsdException w:name="Normal (Web)" w:semiHidden="1" w:unhideWhenUsed="1"/>
+    <w:lsdException w:name="HTML Acronym" w:semiHidden="1" w:unhideWhenUsed="1"/>
+    <w:lsdException w:name="HTML Address" w:semiHidden="1" w:unhideWhenUsed="1"/>
+    <w:lsdException w:name="HTML Cite" w:semiHidden="1" w:unhideWhenUsed="1"/>
+    <w:lsdException w:name="HTML Code" w:semiHidden="1" w:unhideWhenUsed="1"/>
+    <w:lsdException w:name="HTML Definition" w:semiHidden="1" w:unhideWhenUsed="1"/>
+    <w:lsdException w:name="HTML Keyboard" w:semiHidden="1" w:unhideWhenUsed="1"/>
+    <w:lsdException w:name="HTML Preformatted" w:semiHidden="1" w:unhideWhenUsed="1"/>
+    <w:lsdException w:name="HTML Sample" w:semiHidden="1" w:unhideWhenUsed="1"/>
+    <w:lsdException w:name="HTML Typewriter" w:semiHidden="1" w:unhideWhenUsed="1"/>
+    <w:lsdException w:name="HTML Variable" w:semiHidden="1" w:unhideWhenUsed="1"/>
+    <w:lsdException w:name="Normal Table" w:semiHidden="1" w:unhideWhenUsed="1"/>
+    <w:lsdException w:name="annotation subject" w:semiHidden="1" w:unhideWhenUsed="1"/>
+    <w:lsdException w:name="No List" w:semiHidden="1" w:unhideWhenUsed="1"/>
+    <w:lsdException w:name="Outline List 1" w:semiHidden="1" w:unhideWhenUsed="1"/>
+    <w:lsdException w:name="Outline List 2" w:semiHidden="1" w:unhideWhenUsed="1"/>
+    <w:lsdException w:name="Outline List 3" w:semiHidden="1" w:unhideWhenUsed="1"/>
+    <w:lsdException w:name="Table Simple 1" w:semiHidden="1" w:unhideWhenUsed="1"/>
+    <w:lsdException w:name="Table Simple 2" w:semiHidden="1" w:unhideWhenUsed="1"/>
+    <w:lsdException w:name="Table Simple 3" w:semiHidden="1" w:unhideWhenUsed="1"/>
+    <w:lsdException w:name="Table Classic 1" w:semiHidden="1" w:unhideWhenUsed="1"/>
+    <w:lsdException w:name="Table Classic 2" w:semiHidden="1" w:unhideWhenUsed="1"/>
+    <w:lsdException w:name="Table Classic 3" w:semiHidden="1" w:unhideWhenUsed="1"/>
+    <w:lsdException w:name="Table Classic 4" w:semiHidden="1" w:unhideWhenUsed="1"/>
+    <w:lsdException w:name="Table Colorful 1" w:semiHidden="1" w:unhideWhenUsed="1"/>
+    <w:lsdException w:name="Table Colorful 2" w:semiHidden="1" w:unhideWhenUsed="1"/>
+    <w:lsdException w:name="Table Colorful 3" w:semiHidden="1" w:unhideWhenUsed="1"/>
+    <w:lsdException w:name="Table Columns 1" w:semiHidden="1" w:unhideWhenUsed="1"/>
+    <w:lsdException w:name="Table Columns 2" w:semiHidden="1" w:unhideWhenUsed="1"/>
+    <w:lsdException w:name="Table Columns 3" w:semiHidden="1" w:unhideWhenUsed="1"/>
+    <w:lsdException w:name="Table Columns 4" w:semiHidden="1" w:unhideWhenUsed="1"/>
+    <w:lsdException w:name="Table Columns 5" w:semiHidden="1" w:unhideWhenUsed="1"/>
+    <w:lsdException w:name="Table Grid 1" w:semiHidden="1" w:unhideWhenUsed="1"/>
+    <w:lsdException w:name="Table Grid 2" w:semiHidden="1" w:unhideWhenUsed="1"/>
+    <w:lsdException w:name="Table Grid 3" w:semiHidden="1" w:unhideWhenUsed="1"/>
+    <w:lsdException w:name="Table Grid 4" w:semiHidden="1" w:unhideWhenUsed="1"/>
+    <w:lsdException w:name="Table Grid 5" w:semiHidden="1" w:unhideWhenUsed="1"/>
+    <w:lsdException w:name="Table Grid 6" w:semiHidden="1" w:unhideWhenUsed="1"/>
+    <w:lsdException w:name="Table Grid 7" w:semiHidden="1" w:unhideWhenUsed="1"/>
+    <w:lsdException w:name="Table Grid 8" w:semiHidden="1" w:unhideWhenUsed="1"/>
+    <w:lsdException w:name="Table List 1" w:semiHidden="1" w:unhideWhenUsed="1"/>
+    <w:lsdException w:name="Table List 2" w:semiHidden="1" w:unhideWhenUsed="1"/>
+    <w:lsdException w:name="Table List 3" w:semiHidden="1" w:unhideWhenUsed="1"/>
+    <w:lsdException w:name="Table List 4" w:semiHidden="1" w:unhideWhenUsed="1"/>
+    <w:lsdException w:name="Table List 5" w:semiHidden="1" w:unhideWhenUsed="1"/>
+    <w:lsdException w:name="Table List 6" w:semiHidden="1" w:unhideWhenUsed="1"/>
+    <w:lsdException w:name="Table List 7" w:semiHidden="1" w:unhideWhenUsed="1"/>
+    <w:lsdException w:name="Table List 8" w:semiHidden="1" w:unhideWhenUsed="1"/>
+    <w:lsdException w:name="Table 3D effects 1" w:semiHidden="1" w:unhideWhenUsed="1"/>
+    <w:lsdException w:name="Table 3D effects 2" w:semiHidden="1" w:unhideWhenUsed="1"/>
+    <w:lsdException w:name="Table 3D effects 3" w:semiHidden="1" w:unhideWhenUsed="1"/>
+    <w:lsdException w:name="Table Contemporary" w:semiHidden="1" w:unhideWhenUsed="1"/>
+    <w:lsdException w:name="Table Elegant" w:semiHidden="1" w:unhideWhenUsed="1"/>
+    <w:lsdException w:name="Table Professional" w:semiHidden="1" w:unhideWhenUsed="1"/>
+    <w:lsdException w:name="Table Subtle 1" w:semiHidden="1" w:unhideWhenUsed="1"/>
+    <w:lsdException w:name="Table Subtle 2" w:semiHidden="1" w:unhideWhenUsed="1"/>
+    <w:lsdException w:name="Table Web 1" w:semiHidden="1" w:unhideWhenUsed="1"/>
+    <w:lsdException w:name="Table Web 2" w:semiHidden="1" w:unhideWhenUsed="1"/>
+    <w:lsdException w:name="Table Web 3" w:semiHidden="1" w:unhideWhenUsed="1"/>
+    <w:lsdException w:name="Balloon Text" w:semiHidden="1" w:unhideWhenUsed="1"/>
+    <w:lsdException w:name="Table Grid" w:uiPriority="39"/>
+    <w:lsdException w:name="Table Theme" w:semiHidden="1" w:unhideWhenUsed="1"/>
+    <w:lsdException w:name="Placeholder Text" w:semiHidden="1"/>
+    <w:lsdException w:name="No Spacing" w:qFormat="1" w:uiPriority="1"/>
+    <w:lsdException w:name="Light Shading" w:uiPriority="60"/>
+    <w:lsdException w:name="Light List" w:uiPriority="61"/>
+    <w:lsdException w:name="Light Grid" w:uiPriority="62"/>
+    <w:lsdException w:name="Medium Shading 1" w:uiPriority="63"/>
+    <w:lsdException w:name="Medium Shading 2" w:uiPriority="64"/>
+    <w:lsdException w:name="Medium List 1" w:uiPriority="65"/>
+    <w:lsdException w:name="Medium List 2" w:uiPriority="66"/>
+    <w:lsdException w:name="Medium Grid 1" w:uiPriority="67"/>
+    <w:lsdException w:name="Medium Grid 2" w:uiPriority="68"/>
+    <w:lsdException w:name="Medium Grid 3" w:uiPriority="69"/>
+    <w:lsdException w:name="Dark List" w:uiPriority="70"/>
+    <w:lsdException w:name="Colorful Shading" w:uiPriority="71"/>
+    <w:lsdException w:name="Colorful List" w:uiPriority="72"/>
+    <w:lsdException w:name="Colorful Grid" w:uiPriority="73"/>
+    <w:lsdException w:name="Light Shading Accent 1" w:uiPriority="60"/>
+    <w:lsdException w:name="Light List Accent 1" w:uiPriority="61"/>
+    <w:lsdException w:name="Light Grid Accent 1" w:uiPriority="62"/>
+    <w:lsdException w:name="Medium Shading 1 Accent 1" w:uiPriority="63"/>
+    <w:lsdException w:name="Medium Shading 2 Accent 1" w:uiPriority="64"/>
+    <w:lsdException w:name="Medium List 1 Accent 1" w:uiPriority="65"/>
+    <w:lsdException w:name="Revision" w:semiHidden="1"/>
+    <w:lsdException w:name="List Paragraph" w:qFormat="1" w:uiPriority="34"/>
+    <w:lsdException w:name="Quote" w:qFormat="1" w:uiPriority="29"/>
+    <w:lsdException w:name="Intense Quote" w:qFormat="1" w:uiPriority="30"/>
+    <w:lsdException w:name="Medium List 2 Accent 1" w:uiPriority="66"/>
+    <w:lsdException w:name="Medium Grid 1 Accent 1" w:uiPriority="67"/>
+    <w:lsdException w:name="Medium Grid 2 Accent 1" w:uiPriority="68"/>
+    <w:lsdException w:name="Medium Grid 3 Accent 1" w:uiPriority="69"/>
+    <w:lsdException w:name="Dark List Accent 1" w:uiPriority="70"/>
+    <w:lsdException w:name="Colorful Shading Accent 1" w:uiPriority="71"/>
+    <w:lsdException w:name="Colorful List Accent 1" w:uiPriority="72"/>
+    <w:lsdException w:name="Colorful Grid Accent 1" w:uiPriority="73"/>
+    <w:lsdException w:name="Light Shading Accent 2" w:uiPriority="60"/>
+    <w:lsdException w:name="Light List Accent 2" w:uiPriority="61"/>
+    <w:lsdException w:name="Light Grid Accent 2" w:uiPriority="62"/>
+    <w:lsdException w:name="Medium Shading 1 Accent 2" w:uiPriority="63"/>
+    <w:lsdException w:name="Medium Shading 2 Accent 2" w:uiPriority="64"/>
+    <w:lsdException w:name="Medium List 1 Accent 2" w:uiPriority="65"/>
+    <w:lsdException w:name="Medium List 2 Accent 2" w:uiPriority="66"/>
+    <w:lsdException w:name="Medium Grid 1 Accent 2" w:uiPriority="67"/>
+    <w:lsdException w:name="Medium Grid 2 Accent 2" w:uiPriority="68"/>
+    <w:lsdException w:name="Medium Grid 3 Accent 2" w:uiPriority="69"/>
+    <w:lsdException w:name="Dark List Accent 2" w:uiPriority="70"/>
+    <w:lsdException w:name="Colorful Shading Accent 2" w:uiPriority="71"/>
+    <w:lsdException w:name="Colorful List Accent 2" w:uiPriority="72"/>
+    <w:lsdException w:name="Colorful Grid Accent 2" w:uiPriority="73"/>
+    <w:lsdException w:name="Light Shading Accent 3" w:uiPriority="60"/>
+    <w:lsdException w:name="Light List Accent 3" w:uiPriority="61"/>
+    <w:lsdException w:name="Light Grid Accent 3" w:uiPriority="62"/>
+    <w:lsdException w:name="Medium Shading 1 Accent 3" w:uiPriority="63"/>
+    <w:lsdException w:name="Medium Shading 2 Accent 3" w:uiPriority="64"/>
+    <w:lsdException w:name="Medium List 1 Accent 3" w:uiPriority="65"/>
+    <w:lsdException w:name="Medium List 2 Accent 3" w:uiPriority="66"/>
+    <w:lsdException w:name="Medium Grid 1 Accent 3" w:uiPriority="67"/>
+    <w:lsdException w:name="Medium Grid 2 Accent 3" w:uiPriority="68"/>
+    <w:lsdException w:name="Medium Grid 3 Accent 3" w:uiPriority="69"/>
+    <w:lsdException w:name="Dark List Accent 3" w:uiPriority="70"/>
+    <w:lsdException w:name="Colorful Shading Accent 3" w:uiPriority="71"/>
+    <w:lsdException w:name="Colorful List Accent 3" w:uiPriority="72"/>
+    <w:lsdException w:name="Colorful Grid Accent 3" w:uiPriority="73"/>
+    <w:lsdException w:name="Light Shading Accent 4" w:uiPriority="60"/>
+    <w:lsdException w:name="Light List Accent 4" w:uiPriority="61"/>
+    <w:lsdException w:name="Light Grid Accent 4" w:uiPriority="62"/>
+    <w:lsdException w:name="Medium Shading 1 Accent 4" w:uiPriority="63"/>
+    <w:lsdException w:name="Medium Shading 2 Accent 4" w:uiPriority="64"/>
+    <w:lsdException w:name="Medium List 1 Accent 4" w:uiPriority="65"/>
+    <w:lsdException w:name="Medium List 2 Accent 4" w:uiPriority="66"/>
+    <w:lsdException w:name="Medium Grid 1 Accent 4" w:uiPriority="67"/>
+    <w:lsdException w:name="Medium Grid 2 Accent 4" w:uiPriority="68"/>
+    <w:lsdException w:name="Medium Grid 3 Accent 4" w:uiPriority="69"/>
+    <w:lsdException w:name="Dark List Accent 4" w:uiPriority="70"/>
+    <w:lsdException w:name="Colorful Shading Accent 4" w:uiPriority="71"/>
+    <w:lsdException w:name="Colorful List Accent 4" w:uiPriority="72"/>
+    <w:lsdException w:name="Colorful Grid Accent 4" w:uiPriority="73"/>
+    <w:lsdException w:name="Light Shading Accent 5" w:uiPriority="60"/>
+    <w:lsdException w:name="Light List Accent 5" w:uiPriority="61"/>
+    <w:lsdException w:name="Light Grid Accent 5" w:uiPriority="62"/>
+    <w:lsdException w:name="Medium Shading 1 Accent 5" w:uiPriority="63"/>
+    <w:lsdException w:name="Medium Shading 2 Accent 5" w:uiPriority="64"/>
+    <w:lsdException w:name="Medium List 1 Accent 5" w:uiPriority="65"/>
+    <w:lsdException w:name="Medium List 2 Accent 5" w:uiPriority="66"/>
+    <w:lsdException w:name="Medium Grid 1 Accent 5" w:uiPriority="67"/>
+    <w:lsdException w:name="Medium Grid 2 Accent 5" w:uiPriority="68"/>
+    <w:lsdException w:name="Medium Grid 3 Accent 5" w:uiPriority="69"/>
+    <w:lsdException w:name="Dark List Accent 5" w:uiPriority="70"/>
+    <w:lsdException w:name="Colorful Shading Accent 5" w:uiPriority="71"/>
+    <w:lsdException w:name="Colorful List Accent 5" w:uiPriority="72"/>
+    <w:lsdException w:name="Colorful Grid Accent 5" w:uiPriority="73"/>
+    <w:lsdException w:name="Light Shading Accent 6" w:uiPriority="60"/>
+    <w:lsdException w:name="Light List Accent 6" w:uiPriority="61"/>
+    <w:lsdException w:name="Light Grid Accent 6" w:uiPriority="62"/>
+    <w:lsdException w:name="Medium Shading 1 Accent 6" w:uiPriority="63"/>
+    <w:lsdException w:name="Medium Shading 2 Accent 6" w:uiPriority="64"/>
+    <w:lsdException w:name="Medium List 1 Accent 6" w:uiPriority="65"/>
+    <w:lsdException w:name="Medium List 2 Accent 6" w:uiPriority="66"/>
+    <w:lsdException w:name="Medium Grid 1 Accent 6" w:uiPriority="67"/>
+    <w:lsdException w:name="Medium Grid 2 Accent 6" w:uiPriority="68"/>
+    <w:lsdException w:name="Medium Grid 3 Accent 6" w:uiPriority="69"/>
+    <w:lsdException w:name="Dark List Accent 6" w:uiPriority="70"/>
+    <w:lsdException w:name="Colorful Shading Accent 6" w:uiPriority="71"/>
+    <w:lsdException w:name="Colorful List Accent 6" w:uiPriority="72"/>
+    <w:lsdException w:name="Colorful Grid Accent 6" w:uiPriority="73"/>
+    <w:lsdException w:name="Subtle Emphasis" w:qFormat="1" w:uiPriority="19"/>
+    <w:lsdException w:name="Intense Emphasis" w:qFormat="1" w:uiPriority="21"/>
+    <w:lsdException w:name="Subtle Reference" w:qFormat="1" w:uiPriority="31"/>
+    <w:lsdException w:name="Intense Reference" w:qFormat="1" w:uiPriority="32"/>
+    <w:lsdException w:name="Book Title" w:qFormat="1" w:uiPriority="33"/>
+    <w:lsdException w:name="Bibliography" w:semiHidden="1" w:uiPriority="37" w:unhideWhenUsed="1"/>
+    <w:lsdException w:name="TOC Heading" w:qFormat="1" w:semiHidden="1" w:uiPriority="39" w:unhideWhenUsed="1"/>
+    <w:lsdException w:name="Plain Table 1" w:uiPriority="41"/>
+    <w:lsdException w:name="Plain Table 2" w:uiPriority="42"/>
+    <w:lsdException w:name="Plain Table 3" w:uiPriority="43"/>
+    <w:lsdException w:name="Plain Table 4" w:uiPriority="44"/>
+    <w:lsdException w:name="Plain Table 5" w:uiPriority="45"/>
+    <w:lsdException w:name="Grid Table Light" w:uiPriority="40"/>
+    <w:lsdException w:name="Grid Table 1 Light" w:uiPriority="46"/>
+    <w:lsdException w:name="Grid Table 2" w:uiPriority="47"/>
+    <w:lsdException w:name="Grid Table 3" w:uiPriority="48"/>
+    <w:lsdException w:name="Grid Table 4" w:uiPriority="49"/>
+    <w:lsdException w:name="Grid Table 5 Dark" w:uiPriority="50"/>
+    <w:lsdException w:name="Grid Table 6 Colorful" w:uiPriority="51"/>
+    <w:lsdException w:name="Grid Table 7 Colorful" w:uiPriority="52"/>
+    <w:lsdException w:name="Grid Table 1 Light Accent 1" w:uiPriority="46"/>
+    <w:lsdException w:name="Grid Table 2 Accent 1" w:uiPriority="47"/>
+    <w:lsdException w:name="Grid Table 3 Accent 1" w:uiPriority="48"/>
+    <w:lsdException w:name="Grid Table 4 Accent 1" w:uiPriority="49"/>
+    <w:lsdException w:name="Grid Table 5 Dark Accent 1" w:uiPriority="50"/>
+    <w:lsdException w:name="Grid Table 6 Colorful Accent 1" w:uiPriority="51"/>
+    <w:lsdException w:name="Grid Table 7 Colorful Accent 1" w:uiPriority="52"/>
+    <w:lsdException w:name="Grid Table 1 Light Accent 2" w:uiPriority="46"/>
+    <w:lsdException w:name="Grid Table 2 Accent 2" w:uiPriority="47"/>
+    <w:lsdException w:name="Grid Table 3 Accent 2" w:uiPriority="48"/>
+    <w:lsdException w:name="Grid Table 4 Accent 2" w:uiPriority="49"/>
+    <w:lsdException w:name="Grid Table 5 Dark Accent 2" w:uiPriority="50"/>
+    <w:lsdException w:name="Grid Table 6 Colorful Accent 2" w:uiPriority="51"/>
+    <w:lsdException w:name="Grid Table 7 Colorful Accent 2" w:uiPriority="52"/>
+    <w:lsdException w:name="Grid Table 1 Light Accent 3" w:uiPriority="46"/>
+    <w:lsdException w:name="Grid Table 2 Accent 3" w:uiPriority="47"/>
+    <w:lsdException w:name="Grid Table 3 Accent 3" w:uiPriority="48"/>
+    <w:lsdException w:name="Grid Table 4 Accent 3" w:uiPriority="49"/>
+    <w:lsdException w:name="Grid Table 5 Dark Accent 3" w:uiPriority="50"/>
+    <w:lsdException w:name="Grid Table 6 Colorful Accent 3" w:uiPriority="51"/>
+    <w:lsdException w:name="Grid Table 7 Colorful Accent 3" w:uiPriority="52"/>
+    <w:lsdException w:name="Grid Table 1 Light Accent 4" w:uiPriority="46"/>
+    <w:lsdException w:name="Grid Table 2 Accent 4" w:uiPriority="47"/>
+    <w:lsdException w:name="Grid Table 3 Accent 4" w:uiPriority="48"/>
+    <w:lsdException w:name="Grid Table 4 Accent 4" w:uiPriority="49"/>
+    <w:lsdException w:name="Grid Table 5 Dark Accent 4" w:uiPriority="50"/>
+    <w:lsdException w:name="Grid Table 6 Colorful Accent 4" w:uiPriority="51"/>
+    <w:lsdException w:name="Grid Table 7 Colorful Accent 4" w:uiPriority="52"/>
+    <w:lsdException w:name="Grid Table 1 Light Accent 5" w:uiPriority="46"/>
+    <w:lsdException w:name="Grid Table 2 Accent 5" w:uiPriority="47"/>
+    <w:lsdException w:name="Grid Table 3 Accent 5" w:uiPriority="48"/>
+    <w:lsdException w:name="Grid Table 4 Accent 5" w:uiPriority="49"/>
+    <w:lsdException w:name="Grid Table 5 Dark Accent 5" w:uiPriority="50"/>
+    <w:lsdException w:name="Grid Table 6 Colorful Accent 5" w:uiPriority="51"/>
+    <w:lsdException w:name="Grid Table 7 Colorful Accent 5" w:uiPriority="52"/>
+    <w:lsdException w:name="Grid Table 1 Light Accent 6" w:uiPriority="46"/>
+    <w:lsdException w:name="Grid Table 2 Accent 6" w:uiPriority="47"/>
+    <w:lsdException w:name="Grid Table 3 Accent 6" w:uiPriority="48"/>
+    <w:lsdException w:name="Grid Table 4 Accent 6" w:uiPriority="49"/>
+    <w:lsdException w:name="Grid Table 5 Dark Accent 6" w:uiPriority="50"/>
+    <w:lsdException w:name="Grid Table 6 Colorful Accent 6" w:uiPriority="51"/>
+    <w:lsdException w:name="Grid Table 7 Colorful Accent 6" w:uiPriority="52"/>
+    <w:lsdException w:name="List Table 1 Light" w:uiPriority="46"/>
+    <w:lsdException w:name="List Table 2" w:uiPriority="47"/>
+    <w:lsdException w:name="List Table 3" w:uiPriority="48"/>
+    <w:lsdException w:name="List Table 4" w:uiPriority="49"/>
+    <w:lsdException w:name="List Table 5 Dark" w:uiPriority="50"/>
+    <w:lsdException w:name="List Table 6 Colorful" w:uiPriority="51"/>
+    <w:lsdException w:name="List Table 7 Colorful" w:uiPriority="52"/>
+    <w:lsdException w:name="List Table 1 Light Accent 1" w:uiPriority="46"/>
+    <w:lsdException w:name="List Table 2 Accent 1" w:uiPriority="47"/>
+    <w:lsdException w:name="List Table 3 Accent 1" w:uiPriority="48"/>
+    <w:lsdException w:name="List Table 4 Accent 1" w:uiPriority="49"/>
+    <w:lsdException w:name="List Table 5 Dark Accent 1" w:uiPriority="50"/>
+    <w:lsdException w:name="List Table 6 Colorful Accent 1" w:uiPriority="51"/>
+    <w:lsdException w:name="List Table 7 Colorful Accent 1" w:uiPriority="52"/>
+    <w:lsdException w:name="List Table 1 Light Accent 2" w:uiPriority="46"/>
+    <w:lsdException w:name="List Table 2 Accent 2" w:uiPriority="47"/>
+    <w:lsdException w:name="List Table 3 Accent 2" w:uiPriority="48"/>
+    <w:lsdException w:name="List Table 4 Accent 2" w:uiPriority="49"/>
+    <w:lsdException w:name="List Table 5 Dark Accent 2" w:uiPriority="50"/>
+    <w:lsdException w:name="List Table 6 Colorful Accent 2" w:uiPriority="51"/>
+    <w:lsdException w:name="List Table 7 Colorful Accent 2" w:uiPriority="52"/>
+    <w:lsdException w:name="List Table 1 Light Accent 3" w:uiPriority="46"/>
+    <w:lsdException w:name="List Table 2 Accent 3" w:uiPriority="47"/>
+    <w:lsdException w:name="List Table 3 Accent 3" w:uiPriority="48"/>
+    <w:lsdException w:name="List Table 4 Accent 3" w:uiPriority="49"/>
+    <w:lsdException w:name="List Table 5 Dark Accent 3" w:uiPriority="50"/>
+    <w:lsdException w:name="List Table 6 Colorful Accent 3" w:uiPriority="51"/>
+    <w:lsdException w:name="List Table 7 Colorful Accent 3" w:uiPriority="52"/>
+    <w:lsdException w:name="List Table 1 Light Accent 4" w:uiPriority="46"/>
+    <w:lsdException w:name="List Table 2 Accent 4" w:uiPriority="47"/>
+    <w:lsdException w:name="List Table 3 Accent 4" w:uiPriority="48"/>
+    <w:lsdException w:name="List Table 4 Accent 4" w:uiPriority="49"/>
+    <w:lsdException w:name="List Table 5 Dark Accent 4" w:uiPriority="50"/>
+    <w:lsdException w:name="List Table 6 Colorful Accent 4" w:uiPriority="51"/>
+    <w:lsdException w:name="List Table 7 Colorful Accent 4" w:uiPriority="52"/>
+    <w:lsdException w:name="List Table 1 Light Accent 5" w:uiPriority="46"/>
+    <w:lsdException w:name="List Table 2 Accent 5" w:uiPriority="47"/>
+    <w:lsdException w:name="List Table 3 Accent 5" w:uiPriority="48"/>
+    <w:lsdException w:name="List Table 4 Accent 5" w:uiPriority="49"/>
+    <w:lsdException w:name="List Table 5 Dark Accent 5" w:uiPriority="50"/>
+    <w:lsdException w:name="List Table 6 Colorful Accent 5" w:uiPriority="51"/>
+    <w:lsdException w:name="List Table 7 Colorful Accent 5" w:uiPriority="52"/>
+    <w:lsdException w:name="List Table 1 Light Accent 6" w:uiPriority="46"/>
+    <w:lsdException w:name="List Table 2 Accent 6" w:uiPriority="47"/>
+    <w:lsdException w:name="List Table 3 Accent 6" w:uiPriority="48"/>
+    <w:lsdException w:name="List Table 4 Accent 6" w:uiPriority="49"/>
+    <w:lsdException w:name="List Table 5 Dark Accent 6" w:uiPriority="50"/>
+    <w:lsdException w:name="List Table 6 Colorful Accent 6" w:uiPriority="51"/>
+    <w:lsdException w:name="List Table 7 Colorful Accent 6" w:uiPriority="52"/>
+    <w:lsdException w:name="Mention" w:semiHidden="1" w:unhideWhenUsed="1"/>
+    <w:lsdException w:name="Smart Hyperlink" w:semiHidden="1" w:unhideWhenUsed="1"/>
+    <w:lsdException w:name="Hashtag" w:semiHidden="1" w:unhideWhenUsed="1"/>
+    <w:lsdException w:name="Unresolved Mention" w:semiHidden="1" w:unhideWhenUsed="1"/>
+    <w:lsdException w:name="Smart Link" w:semiHidden="1" w:unhideWhenUsed="1"/>
+  </w:latentStyles>
   <w:style w:default="1" w:styleId="Normal" w:type="paragraph">
     <w:name w:val="Normal"/>
     <w:qFormat/>
-  </w:style>
-  <w:style w:styleId="BodyText" w:type="paragraph">
-    <w:name w:val="Body Text"/>
+    <w:rsid w:val="00D90FC0"/>
+    <w:pPr>
+      <w:spacing w:line="480" w:lineRule="auto"/>
+      <w:ind w:firstLine="720"/>
+    </w:pPr>
+  </w:style>
+  <w:style w:styleId="Heading1" w:type="paragraph">
+    <w:name w:val="heading 1"/>
     <w:basedOn w:val="Normal"/>
-    <w:link w:val="BodyTextChar"/>
-    <w:pPr>
-      <w:spacing w:after="180" w:before="180"/>
-    </w:pPr>
+    <w:next w:val="Normal"/>
+    <w:link w:val="Heading1Char"/>
+    <w:uiPriority w:val="9"/>
     <w:qFormat/>
-  </w:style>
-  <w:style w:customStyle="1" w:styleId="FirstParagraph" w:type="paragraph">
-    <w:name w:val="First Paragraph"/>
-    <w:basedOn w:val="BodyText"/>
-    <w:next w:val="BodyText"/>
-    <w:qFormat/>
-  </w:style>
-  <w:style w:customStyle="1" w:styleId="Compact" w:type="paragraph">
-    <w:name w:val="Compact"/>
-    <w:basedOn w:val="BodyText"/>
-    <w:qFormat/>
-    <w:pPr>
-      <w:spacing w:after="36" w:before="36"/>
-    </w:pPr>
-  </w:style>
-  <w:style w:styleId="Title" w:type="paragraph">
-    <w:name w:val="Title"/>
-    <w:basedOn w:val="Normal"/>
-    <w:next w:val="BodyText"/>
-    <w:qFormat/>
+    <w:rsid w:val="00714206"/>
     <w:pPr>
       <w:keepNext/>
       <w:keepLines/>
-      <w:spacing w:after="240" w:before="480"/>
-      <w:jc w:val="center"/>
+      <w:spacing w:after="80" w:before="360"/>
+      <w:outlineLvl w:val="0"/>
     </w:pPr>
     <w:rPr>
       <w:rFonts w:asciiTheme="majorHAnsi" w:cstheme="majorBidi" w:eastAsiaTheme="majorEastAsia" w:hAnsiTheme="majorHAnsi"/>
-      <w:b/>
-      <w:bCs/>
-      <w:color w:themeColor="accent1" w:themeShade="B5" w:val="345A8A"/>
-      <w:sz w:val="36"/>
-      <w:szCs w:val="36"/>
-    </w:rPr>
-  </w:style>
-  <w:style w:styleId="Subtitle" w:type="paragraph">
-    <w:name w:val="Subtitle"/>
-    <w:basedOn w:val="Title"/>
-    <w:next w:val="BodyText"/>
+      <w:color w:themeColor="accent1" w:themeShade="BF" w:val="0F4761"/>
+      <w:sz w:val="40"/>
+      <w:szCs w:val="40"/>
+    </w:rPr>
+  </w:style>
+  <w:style w:styleId="Heading2" w:type="paragraph">
+    <w:name w:val="heading 2"/>
+    <w:basedOn w:val="Normal"/>
+    <w:next w:val="Normal"/>
+    <w:link w:val="Heading2Char"/>
+    <w:uiPriority w:val="9"/>
+    <w:semiHidden/>
+    <w:unhideWhenUsed/>
     <w:qFormat/>
+    <w:rsid w:val="00714206"/>
     <w:pPr>
       <w:keepNext/>
       <w:keepLines/>
-      <w:spacing w:after="240" w:before="240"/>
-      <w:jc w:val="center"/>
+      <w:spacing w:after="80" w:before="160"/>
+      <w:outlineLvl w:val="1"/>
     </w:pPr>
     <w:rPr>
-      <w:sz w:val="30"/>
-      <w:szCs w:val="30"/>
-    </w:rPr>
-  </w:style>
-  <w:style w:customStyle="1" w:styleId="Author" w:type="paragraph">
-    <w:name w:val="Author"/>
-    <w:next w:val="BodyText"/>
+      <w:rFonts w:asciiTheme="majorHAnsi" w:cstheme="majorBidi" w:eastAsiaTheme="majorEastAsia" w:hAnsiTheme="majorHAnsi"/>
+      <w:color w:themeColor="accent1" w:themeShade="BF" w:val="0F4761"/>
+      <w:sz w:val="32"/>
+      <w:szCs w:val="32"/>
+    </w:rPr>
+  </w:style>
+  <w:style w:styleId="Heading3" w:type="paragraph">
+    <w:name w:val="heading 3"/>
+    <w:basedOn w:val="Normal"/>
+    <w:next w:val="Normal"/>
+    <w:link w:val="Heading3Char"/>
+    <w:uiPriority w:val="9"/>
+    <w:semiHidden/>
+    <w:unhideWhenUsed/>
     <w:qFormat/>
+    <w:rsid w:val="00714206"/>
     <w:pPr>
       <w:keepNext/>
       <w:keepLines/>
-      <w:jc w:val="center"/>
+      <w:spacing w:after="80" w:before="160"/>
+      <w:outlineLvl w:val="2"/>
     </w:pPr>
-  </w:style>
-  <w:style w:styleId="Date" w:type="paragraph">
-    <w:name w:val="Date"/>
-    <w:next w:val="BodyText"/>
+    <w:rPr>
+      <w:rFonts w:cstheme="majorBidi" w:eastAsiaTheme="majorEastAsia"/>
+      <w:color w:themeColor="accent1" w:themeShade="BF" w:val="0F4761"/>
+      <w:sz w:val="28"/>
+      <w:szCs w:val="28"/>
+    </w:rPr>
+  </w:style>
+  <w:style w:styleId="Heading4" w:type="paragraph">
+    <w:name w:val="heading 4"/>
+    <w:basedOn w:val="Normal"/>
+    <w:next w:val="Normal"/>
+    <w:link w:val="Heading4Char"/>
+    <w:uiPriority w:val="9"/>
+    <w:semiHidden/>
+    <w:unhideWhenUsed/>
     <w:qFormat/>
+    <w:rsid w:val="00714206"/>
     <w:pPr>
       <w:keepNext/>
       <w:keepLines/>
-      <w:jc w:val="center"/>
+      <w:spacing w:after="40" w:before="80"/>
+      <w:outlineLvl w:val="3"/>
     </w:pPr>
-  </w:style>
-  <w:style w:customStyle="1" w:styleId="AbstractTitle" w:type="paragraph">
-    <w:name w:val="Abstract Title"/>
+    <w:rPr>
+      <w:rFonts w:cstheme="majorBidi" w:eastAsiaTheme="majorEastAsia"/>
+      <w:i/>
+      <w:iCs/>
+      <w:color w:themeColor="accent1" w:themeShade="BF" w:val="0F4761"/>
+    </w:rPr>
+  </w:style>
+  <w:style w:styleId="Heading5" w:type="paragraph">
+    <w:name w:val="heading 5"/>
     <w:basedOn w:val="Normal"/>
-    <w:next w:val="Abstract"/>
+    <w:next w:val="Normal"/>
+    <w:link w:val="Heading5Char"/>
+    <w:uiPriority w:val="9"/>
+    <w:semiHidden/>
+    <w:unhideWhenUsed/>
     <w:qFormat/>
+    <w:rsid w:val="00714206"/>
     <w:pPr>
       <w:keepNext/>
       <w:keepLines/>
-      <w:jc w:val="center"/>
-      <w:spacing w:after="0" w:before="300"/>
+      <w:spacing w:after="40" w:before="80"/>
+      <w:outlineLvl w:val="4"/>
     </w:pPr>
     <w:rPr>
-      <w:sz w:val="20"/>
-      <w:szCs w:val="20"/>
-      <w:b/>
-      <w:color w:val="345A8A"/>
-      &gt;
-    </w:rPr>
-  </w:style>
-  <w:style w:customStyle="1" w:styleId="Abstract" w:type="paragraph">
-    <w:name w:val="Abstract"/>
+      <w:rFonts w:cstheme="majorBidi" w:eastAsiaTheme="majorEastAsia"/>
+      <w:color w:themeColor="accent1" w:themeShade="BF" w:val="0F4761"/>
+    </w:rPr>
+  </w:style>
+  <w:style w:styleId="Heading6" w:type="paragraph">
+    <w:name w:val="heading 6"/>
     <w:basedOn w:val="Normal"/>
-    <w:next w:val="BodyText"/>
+    <w:next w:val="Normal"/>
+    <w:link w:val="Heading6Char"/>
+    <w:uiPriority w:val="9"/>
+    <w:semiHidden/>
+    <w:unhideWhenUsed/>
     <w:qFormat/>
+    <w:rsid w:val="00714206"/>
     <w:pPr>
       <w:keepNext/>
       <w:keepLines/>
-      <w:spacing w:after="300" w:before="100"/>
+      <w:spacing w:after="0" w:before="40"/>
+      <w:outlineLvl w:val="5"/>
     </w:pPr>
     <w:rPr>
-      <w:sz w:val="20"/>
-      <w:szCs w:val="20"/>
-    </w:rPr>
-  </w:style>
-  <w:style w:styleId="Bibliography" w:type="paragraph">
-    <w:name w:val="Bibliography"/>
+      <w:rFonts w:cstheme="majorBidi" w:eastAsiaTheme="majorEastAsia"/>
+      <w:i/>
+      <w:iCs/>
+      <w:color w:themeColor="text1" w:themeTint="A6" w:val="595959"/>
+    </w:rPr>
+  </w:style>
+  <w:style w:styleId="Heading7" w:type="paragraph">
+    <w:name w:val="heading 7"/>
     <w:basedOn w:val="Normal"/>
-    <w:next w:val="Bibliography"/>
+    <w:next w:val="Normal"/>
+    <w:link w:val="Heading7Char"/>
+    <w:uiPriority w:val="9"/>
+    <w:semiHidden/>
+    <w:unhideWhenUsed/>
     <w:qFormat/>
-    <w:pPr/>
-    <w:rPr/>
-  </w:style>
-  <w:style w:styleId="Heading1" w:type="paragraph">
-    <w:name w:val="Heading 1"/>
-    <w:basedOn w:val="Normal"/>
-    <w:next w:val="BodyText"/>
-    <w:uiPriority w:val="9"/>
-    <w:qFormat/>
+    <w:rsid w:val="00714206"/>
     <w:pPr>
       <w:keepNext/>
       <w:keepLines/>
-      <w:spacing w:after="0" w:before="480"/>
-      <w:outlineLvl w:val="0"/>
+      <w:spacing w:after="0" w:before="40"/>
+      <w:outlineLvl w:val="6"/>
     </w:pPr>
     <w:rPr>
-      <w:rFonts w:asciiTheme="majorHAnsi" w:cstheme="majorBidi" w:eastAsiaTheme="majorEastAsia" w:hAnsiTheme="majorHAnsi"/>
-      <w:b/>
-      <w:bCs/>
-      <w:color w:themeColor="accent1" w:val="4F81BD"/>
-      <w:sz w:val="32"/>
-      <w:szCs w:val="32"/>
-    </w:rPr>
-  </w:style>
-  <w:style w:styleId="Heading2" w:type="paragraph">
-    <w:name w:val="Heading 2"/>
+      <w:rFonts w:cstheme="majorBidi" w:eastAsiaTheme="majorEastAsia"/>
+      <w:color w:themeColor="text1" w:themeTint="A6" w:val="595959"/>
+    </w:rPr>
+  </w:style>
+  <w:style w:styleId="Heading8" w:type="paragraph">
+    <w:name w:val="heading 8"/>
     <w:basedOn w:val="Normal"/>
-    <w:next w:val="BodyText"/>
+    <w:next w:val="Normal"/>
+    <w:link w:val="Heading8Char"/>
     <w:uiPriority w:val="9"/>
+    <w:semiHidden/>
     <w:unhideWhenUsed/>
     <w:qFormat/>
+    <w:rsid w:val="00714206"/>
     <w:pPr>
       <w:keepNext/>
       <w:keepLines/>
-      <w:spacing w:after="0" w:before="200"/>
-      <w:outlineLvl w:val="1"/>
+      <w:spacing w:after="0"/>
+      <w:outlineLvl w:val="7"/>
     </w:pPr>
     <w:rPr>
-      <w:rFonts w:asciiTheme="majorHAnsi" w:cstheme="majorBidi" w:eastAsiaTheme="majorEastAsia" w:hAnsiTheme="majorHAnsi"/>
-      <w:b/>
-      <w:bCs/>
-      <w:color w:themeColor="accent1" w:val="4F81BD"/>
-      <w:sz w:val="28"/>
-      <w:szCs w:val="28"/>
-    </w:rPr>
-  </w:style>
-  <w:style w:styleId="Heading3" w:type="paragraph">
-    <w:name w:val="Heading 3"/>
+      <w:rFonts w:cstheme="majorBidi" w:eastAsiaTheme="majorEastAsia"/>
+      <w:i/>
+      <w:iCs/>
+      <w:color w:themeColor="text1" w:themeTint="D8" w:val="272727"/>
+    </w:rPr>
+  </w:style>
+  <w:style w:styleId="Heading9" w:type="paragraph">
+    <w:name w:val="heading 9"/>
     <w:basedOn w:val="Normal"/>
-    <w:next w:val="BodyText"/>
+    <w:next w:val="Normal"/>
+    <w:link w:val="Heading9Char"/>
     <w:uiPriority w:val="9"/>
+    <w:semiHidden/>
     <w:unhideWhenUsed/>
     <w:qFormat/>
+    <w:rsid w:val="00714206"/>
     <w:pPr>
       <w:keepNext/>
       <w:keepLines/>
-      <w:spacing w:after="0" w:before="200"/>
-      <w:outlineLvl w:val="2"/>
-    </w:pPr>
-    <w:rPr>
-      <w:rFonts w:asciiTheme="majorHAnsi" w:cstheme="majorBidi" w:eastAsiaTheme="majorEastAsia" w:hAnsiTheme="majorHAnsi"/>
-      <w:b/>
-      <w:bCs/>
-      <w:color w:themeColor="accent1" w:val="4F81BD"/>
-      <w:sz w:val="24"/>
-      <w:szCs w:val="24"/>
-    </w:rPr>
-  </w:style>
-  <w:style w:styleId="Heading4" w:type="paragraph">
-    <w:name w:val="Heading 4"/>
-    <w:basedOn w:val="Normal"/>
-    <w:next w:val="BodyText"/>
-    <w:uiPriority w:val="9"/>
-    <w:unhideWhenUsed/>
-    <w:qFormat/>
-    <w:pPr>
-      <w:keepNext/>
-      <w:keepLines/>
-      <w:spacing w:after="0" w:before="200"/>
-      <w:outlineLvl w:val="3"/>
-    </w:pPr>
-    <w:rPr>
-      <w:rFonts w:asciiTheme="majorHAnsi" w:cstheme="majorBidi" w:eastAsiaTheme="majorEastAsia" w:hAnsiTheme="majorHAnsi"/>
-      <w:i/>
-      <w:bCs/>
-      <w:color w:themeColor="accent1" w:val="4F81BD"/>
-      <w:sz w:val="24"/>
-      <w:szCs w:val="24"/>
-    </w:rPr>
-  </w:style>
-  <w:style w:styleId="Heading5" w:type="paragraph">
-    <w:name w:val="Heading 5"/>
-    <w:basedOn w:val="Normal"/>
-    <w:next w:val="BodyText"/>
-    <w:uiPriority w:val="9"/>
-    <w:unhideWhenUsed/>
-    <w:qFormat/>
-    <w:pPr>
-      <w:keepNext/>
-      <w:keepLines/>
-      <w:spacing w:after="0" w:before="200"/>
-      <w:outlineLvl w:val="4"/>
-    </w:pPr>
-    <w:rPr>
-      <w:rFonts w:asciiTheme="majorHAnsi" w:cstheme="majorBidi" w:eastAsiaTheme="majorEastAsia" w:hAnsiTheme="majorHAnsi"/>
-      <w:iCs/>
-      <w:color w:themeColor="accent1" w:val="4F81BD"/>
-      <w:sz w:val="24"/>
-      <w:szCs w:val="24"/>
-    </w:rPr>
-  </w:style>
-  <w:style w:styleId="Heading6" w:type="paragraph">
-    <w:name w:val="Heading 6"/>
-    <w:basedOn w:val="Normal"/>
-    <w:next w:val="BodyText"/>
-    <w:uiPriority w:val="9"/>
-    <w:unhideWhenUsed/>
-    <w:qFormat/>
-    <w:pPr>
-      <w:keepNext/>
-      <w:keepLines/>
-      <w:spacing w:after="0" w:before="200"/>
-      <w:outlineLvl w:val="5"/>
-    </w:pPr>
-    <w:rPr>
-      <w:rFonts w:asciiTheme="majorHAnsi" w:cstheme="majorBidi" w:eastAsiaTheme="majorEastAsia" w:hAnsiTheme="majorHAnsi"/>
-      <w:color w:themeColor="accent1" w:val="4F81BD"/>
-      <w:sz w:val="24"/>
-      <w:szCs w:val="24"/>
-    </w:rPr>
-  </w:style>
-  <w:style w:styleId="Heading7" w:type="paragraph">
-    <w:name w:val="Heading 7"/>
-    <w:basedOn w:val="Normal"/>
-    <w:next w:val="BodyText"/>
-    <w:uiPriority w:val="9"/>
-    <w:unhideWhenUsed/>
-    <w:qFormat/>
-    <w:pPr>
-      <w:keepNext/>
-      <w:keepLines/>
-      <w:spacing w:after="0" w:before="200"/>
-      <w:outlineLvl w:val="6"/>
-    </w:pPr>
-    <w:rPr>
-      <w:rFonts w:asciiTheme="majorHAnsi" w:cstheme="majorBidi" w:eastAsiaTheme="majorEastAsia" w:hAnsiTheme="majorHAnsi"/>
-      <w:color w:themeColor="accent1" w:val="4F81BD"/>
-      <w:sz w:val="24"/>
-      <w:szCs w:val="24"/>
-    </w:rPr>
-  </w:style>
-  <w:style w:styleId="Heading8" w:type="paragraph">
-    <w:name w:val="Heading 8"/>
-    <w:basedOn w:val="Normal"/>
-    <w:next w:val="BodyText"/>
-    <w:uiPriority w:val="9"/>
-    <w:unhideWhenUsed/>
-    <w:qFormat/>
-    <w:pPr>
-      <w:keepNext/>
-      <w:keepLines/>
-      <w:spacing w:after="0" w:before="200"/>
-      <w:outlineLvl w:val="7"/>
-    </w:pPr>
-    <w:rPr>
-      <w:rFonts w:asciiTheme="majorHAnsi" w:cstheme="majorBidi" w:eastAsiaTheme="majorEastAsia" w:hAnsiTheme="majorHAnsi"/>
-      <w:color w:themeColor="accent1" w:val="4F81BD"/>
-      <w:sz w:val="24"/>
-      <w:szCs w:val="24"/>
-    </w:rPr>
-  </w:style>
-  <w:style w:styleId="Heading9" w:type="paragraph">
-    <w:name w:val="Heading 9"/>
-    <w:basedOn w:val="Normal"/>
-    <w:next w:val="BodyText"/>
-    <w:uiPriority w:val="9"/>
-    <w:unhideWhenUsed/>
-    <w:qFormat/>
-    <w:pPr>
-      <w:keepNext/>
-      <w:keepLines/>
-      <w:spacing w:after="0" w:before="200"/>
+      <w:spacing w:after="0"/>
       <w:outlineLvl w:val="8"/>
     </w:pPr>
     <w:rPr>
-      <w:rFonts w:asciiTheme="majorHAnsi" w:cstheme="majorBidi" w:eastAsiaTheme="majorEastAsia" w:hAnsiTheme="majorHAnsi"/>
-      <w:color w:themeColor="accent1" w:val="4F81BD"/>
-      <w:sz w:val="24"/>
-      <w:szCs w:val="24"/>
-    </w:rPr>
-  </w:style>
-  <w:style w:styleId="BlockText" w:type="paragraph">
-    <w:name w:val="Block Text"/>
-    <w:basedOn w:val="BodyText"/>
-    <w:next w:val="BodyText"/>
-    <w:uiPriority w:val="9"/>
-    <w:unhideWhenUsed/>
-    <w:qFormat/>
-    <w:pPr>
-      <w:spacing w:after="100" w:before="100"/>
-      <w:ind w:firstLine="0" w:left="480" w:right="480"/>
-    </w:pPr>
-  </w:style>
-  <w:style w:styleId="FootnoteText" w:type="paragraph">
-    <w:name w:val="Footnote Text"/>
-    <w:basedOn w:val="Normal"/>
-    <w:next w:val="FootnoteText"/>
-    <w:uiPriority w:val="9"/>
-    <w:unhideWhenUsed/>
-    <w:qFormat/>
+      <w:rFonts w:cstheme="majorBidi" w:eastAsiaTheme="majorEastAsia"/>
+      <w:color w:themeColor="text1" w:themeTint="D8" w:val="272727"/>
+    </w:rPr>
   </w:style>
   <w:style w:default="1" w:styleId="DefaultParagraphFont" w:type="character">
     <w:name w:val="Default Paragraph Font"/>
+    <w:uiPriority w:val="1"/>
     <w:semiHidden/>
     <w:unhideWhenUsed/>
   </w:style>
-  <w:style w:default="1" w:styleId="Table" w:type="table">
-    <w:name w:val="Table"/>
-    <w:basedOn w:val="TableNormal"/>
+  <w:style w:default="1" w:styleId="TableNormal" w:type="table">
+    <w:name w:val="Normal Table"/>
+    <w:uiPriority w:val="99"/>
     <w:semiHidden/>
     <w:unhideWhenUsed/>
-    <w:qFormat/>
     <w:tblPr>
       <w:tblInd w:type="dxa" w:w="0"/>
       <w:tblCellMar>
@@ -2179,120 +2548,369 @@
         <w:right w:type="dxa" w:w="108"/>
       </w:tblCellMar>
     </w:tblPr>
-    <w:tblStylePr w:type="firstRow">
-      <w:tblPr>
-        <w:jc w:val="left"/>
-        <w:tblInd w:type="dxa" w:w="0"/>
-      </w:tblPr>
-      <w:trPr>
-        <w:jc w:val="left"/>
-      </w:trPr>
-      <w:tcPr>
-        <w:vAlign w:val="bottom"/>
-        <w:tcBorders>
-          <w:bottom w:val="single"/>
-        </w:tcBorders>
-      </w:tcPr>
-    </w:tblStylePr>
-  </w:style>
-  <w:style w:customStyle="1" w:styleId="DefinitionTerm" w:type="paragraph">
-    <w:name w:val="Definition Term"/>
+  </w:style>
+  <w:style w:default="1" w:styleId="NoList" w:type="numbering">
+    <w:name w:val="No List"/>
+    <w:uiPriority w:val="99"/>
+    <w:semiHidden/>
+    <w:unhideWhenUsed/>
+  </w:style>
+  <w:style w:styleId="TableGridLight" w:type="table">
+    <w:name w:val="Grid Table Light"/>
+    <w:basedOn w:val="TableNormal"/>
+    <w:uiPriority w:val="40"/>
+    <w:rsid w:val="00E81D14"/>
+    <w:pPr>
+      <w:spacing w:after="40" w:line="240" w:lineRule="auto"/>
+    </w:pPr>
+    <w:rPr>
+      <w:sz w:val="22"/>
+    </w:rPr>
+    <w:tblPr>
+      <w:tblBorders>
+        <w:top w:color="BFBFBF" w:space="0" w:sz="4" w:themeColor="background1" w:themeShade="BF" w:val="single"/>
+        <w:left w:color="BFBFBF" w:space="0" w:sz="4" w:themeColor="background1" w:themeShade="BF" w:val="single"/>
+        <w:bottom w:color="BFBFBF" w:space="0" w:sz="4" w:themeColor="background1" w:themeShade="BF" w:val="single"/>
+        <w:right w:color="BFBFBF" w:space="0" w:sz="4" w:themeColor="background1" w:themeShade="BF" w:val="single"/>
+        <w:insideH w:color="BFBFBF" w:space="0" w:sz="4" w:themeColor="background1" w:themeShade="BF" w:val="single"/>
+        <w:insideV w:color="BFBFBF" w:space="0" w:sz="4" w:themeColor="background1" w:themeShade="BF" w:val="single"/>
+      </w:tblBorders>
+    </w:tblPr>
+  </w:style>
+  <w:style w:customStyle="1" w:styleId="Heading1Char" w:type="character">
+    <w:name w:val="Heading 1 Char"/>
+    <w:basedOn w:val="DefaultParagraphFont"/>
+    <w:link w:val="Heading1"/>
+    <w:uiPriority w:val="9"/>
+    <w:rsid w:val="00714206"/>
+    <w:rPr>
+      <w:rFonts w:asciiTheme="majorHAnsi" w:cstheme="majorBidi" w:eastAsiaTheme="majorEastAsia" w:hAnsiTheme="majorHAnsi"/>
+      <w:color w:themeColor="accent1" w:themeShade="BF" w:val="0F4761"/>
+      <w:sz w:val="40"/>
+      <w:szCs w:val="40"/>
+    </w:rPr>
+  </w:style>
+  <w:style w:customStyle="1" w:styleId="Heading2Char" w:type="character">
+    <w:name w:val="Heading 2 Char"/>
+    <w:basedOn w:val="DefaultParagraphFont"/>
+    <w:link w:val="Heading2"/>
+    <w:uiPriority w:val="9"/>
+    <w:semiHidden/>
+    <w:rsid w:val="00714206"/>
+    <w:rPr>
+      <w:rFonts w:asciiTheme="majorHAnsi" w:cstheme="majorBidi" w:eastAsiaTheme="majorEastAsia" w:hAnsiTheme="majorHAnsi"/>
+      <w:color w:themeColor="accent1" w:themeShade="BF" w:val="0F4761"/>
+      <w:sz w:val="32"/>
+      <w:szCs w:val="32"/>
+    </w:rPr>
+  </w:style>
+  <w:style w:customStyle="1" w:styleId="Heading3Char" w:type="character">
+    <w:name w:val="Heading 3 Char"/>
+    <w:basedOn w:val="DefaultParagraphFont"/>
+    <w:link w:val="Heading3"/>
+    <w:uiPriority w:val="9"/>
+    <w:semiHidden/>
+    <w:rsid w:val="00714206"/>
+    <w:rPr>
+      <w:rFonts w:cstheme="majorBidi" w:eastAsiaTheme="majorEastAsia"/>
+      <w:color w:themeColor="accent1" w:themeShade="BF" w:val="0F4761"/>
+      <w:sz w:val="28"/>
+      <w:szCs w:val="28"/>
+    </w:rPr>
+  </w:style>
+  <w:style w:customStyle="1" w:styleId="Heading4Char" w:type="character">
+    <w:name w:val="Heading 4 Char"/>
+    <w:basedOn w:val="DefaultParagraphFont"/>
+    <w:link w:val="Heading4"/>
+    <w:uiPriority w:val="9"/>
+    <w:semiHidden/>
+    <w:rsid w:val="00714206"/>
+    <w:rPr>
+      <w:rFonts w:cstheme="majorBidi" w:eastAsiaTheme="majorEastAsia"/>
+      <w:i/>
+      <w:iCs/>
+      <w:color w:themeColor="accent1" w:themeShade="BF" w:val="0F4761"/>
+    </w:rPr>
+  </w:style>
+  <w:style w:customStyle="1" w:styleId="Heading5Char" w:type="character">
+    <w:name w:val="Heading 5 Char"/>
+    <w:basedOn w:val="DefaultParagraphFont"/>
+    <w:link w:val="Heading5"/>
+    <w:uiPriority w:val="9"/>
+    <w:semiHidden/>
+    <w:rsid w:val="00714206"/>
+    <w:rPr>
+      <w:rFonts w:cstheme="majorBidi" w:eastAsiaTheme="majorEastAsia"/>
+      <w:color w:themeColor="accent1" w:themeShade="BF" w:val="0F4761"/>
+    </w:rPr>
+  </w:style>
+  <w:style w:customStyle="1" w:styleId="Heading6Char" w:type="character">
+    <w:name w:val="Heading 6 Char"/>
+    <w:basedOn w:val="DefaultParagraphFont"/>
+    <w:link w:val="Heading6"/>
+    <w:uiPriority w:val="9"/>
+    <w:semiHidden/>
+    <w:rsid w:val="00714206"/>
+    <w:rPr>
+      <w:rFonts w:cstheme="majorBidi" w:eastAsiaTheme="majorEastAsia"/>
+      <w:i/>
+      <w:iCs/>
+      <w:color w:themeColor="text1" w:themeTint="A6" w:val="595959"/>
+    </w:rPr>
+  </w:style>
+  <w:style w:customStyle="1" w:styleId="Heading7Char" w:type="character">
+    <w:name w:val="Heading 7 Char"/>
+    <w:basedOn w:val="DefaultParagraphFont"/>
+    <w:link w:val="Heading7"/>
+    <w:uiPriority w:val="9"/>
+    <w:semiHidden/>
+    <w:rsid w:val="00714206"/>
+    <w:rPr>
+      <w:rFonts w:cstheme="majorBidi" w:eastAsiaTheme="majorEastAsia"/>
+      <w:color w:themeColor="text1" w:themeTint="A6" w:val="595959"/>
+    </w:rPr>
+  </w:style>
+  <w:style w:customStyle="1" w:styleId="Heading8Char" w:type="character">
+    <w:name w:val="Heading 8 Char"/>
+    <w:basedOn w:val="DefaultParagraphFont"/>
+    <w:link w:val="Heading8"/>
+    <w:uiPriority w:val="9"/>
+    <w:semiHidden/>
+    <w:rsid w:val="00714206"/>
+    <w:rPr>
+      <w:rFonts w:cstheme="majorBidi" w:eastAsiaTheme="majorEastAsia"/>
+      <w:i/>
+      <w:iCs/>
+      <w:color w:themeColor="text1" w:themeTint="D8" w:val="272727"/>
+    </w:rPr>
+  </w:style>
+  <w:style w:customStyle="1" w:styleId="Heading9Char" w:type="character">
+    <w:name w:val="Heading 9 Char"/>
+    <w:basedOn w:val="DefaultParagraphFont"/>
+    <w:link w:val="Heading9"/>
+    <w:uiPriority w:val="9"/>
+    <w:semiHidden/>
+    <w:rsid w:val="00714206"/>
+    <w:rPr>
+      <w:rFonts w:cstheme="majorBidi" w:eastAsiaTheme="majorEastAsia"/>
+      <w:color w:themeColor="text1" w:themeTint="D8" w:val="272727"/>
+    </w:rPr>
+  </w:style>
+  <w:style w:styleId="Title" w:type="paragraph">
+    <w:name w:val="Title"/>
     <w:basedOn w:val="Normal"/>
-    <w:next w:val="Definition"/>
+    <w:next w:val="Normal"/>
+    <w:link w:val="TitleChar"/>
+    <w:uiPriority w:val="10"/>
+    <w:qFormat/>
+    <w:rsid w:val="00714206"/>
     <w:pPr>
-      <w:keepNext/>
-      <w:keepLines/>
-      <w:spacing w:after="0"/>
+      <w:spacing w:after="80" w:line="240" w:lineRule="auto"/>
+      <w:contextualSpacing/>
     </w:pPr>
     <w:rPr>
+      <w:rFonts w:asciiTheme="majorHAnsi" w:cstheme="majorBidi" w:eastAsiaTheme="majorEastAsia" w:hAnsiTheme="majorHAnsi"/>
+      <w:spacing w:val="-10"/>
+      <w:kern w:val="28"/>
+      <w:sz w:val="56"/>
+      <w:szCs w:val="56"/>
+    </w:rPr>
+  </w:style>
+  <w:style w:customStyle="1" w:styleId="TitleChar" w:type="character">
+    <w:name w:val="Title Char"/>
+    <w:basedOn w:val="DefaultParagraphFont"/>
+    <w:link w:val="Title"/>
+    <w:uiPriority w:val="10"/>
+    <w:rsid w:val="00714206"/>
+    <w:rPr>
+      <w:rFonts w:asciiTheme="majorHAnsi" w:cstheme="majorBidi" w:eastAsiaTheme="majorEastAsia" w:hAnsiTheme="majorHAnsi"/>
+      <w:spacing w:val="-10"/>
+      <w:kern w:val="28"/>
+      <w:sz w:val="56"/>
+      <w:szCs w:val="56"/>
+    </w:rPr>
+  </w:style>
+  <w:style w:styleId="Subtitle" w:type="paragraph">
+    <w:name w:val="Subtitle"/>
+    <w:basedOn w:val="Normal"/>
+    <w:next w:val="Normal"/>
+    <w:link w:val="SubtitleChar"/>
+    <w:uiPriority w:val="11"/>
+    <w:qFormat/>
+    <w:rsid w:val="00714206"/>
+    <w:pPr>
+      <w:numPr>
+        <w:ilvl w:val="1"/>
+      </w:numPr>
+      <w:ind w:firstLine="720"/>
+    </w:pPr>
+    <w:rPr>
+      <w:rFonts w:cstheme="majorBidi" w:eastAsiaTheme="majorEastAsia"/>
+      <w:color w:themeColor="text1" w:themeTint="A6" w:val="595959"/>
+      <w:spacing w:val="15"/>
+      <w:sz w:val="28"/>
+      <w:szCs w:val="28"/>
+    </w:rPr>
+  </w:style>
+  <w:style w:customStyle="1" w:styleId="SubtitleChar" w:type="character">
+    <w:name w:val="Subtitle Char"/>
+    <w:basedOn w:val="DefaultParagraphFont"/>
+    <w:link w:val="Subtitle"/>
+    <w:uiPriority w:val="11"/>
+    <w:rsid w:val="00714206"/>
+    <w:rPr>
+      <w:rFonts w:cstheme="majorBidi" w:eastAsiaTheme="majorEastAsia"/>
+      <w:color w:themeColor="text1" w:themeTint="A6" w:val="595959"/>
+      <w:spacing w:val="15"/>
+      <w:sz w:val="28"/>
+      <w:szCs w:val="28"/>
+    </w:rPr>
+  </w:style>
+  <w:style w:styleId="Quote" w:type="paragraph">
+    <w:name w:val="Quote"/>
+    <w:basedOn w:val="Normal"/>
+    <w:next w:val="Normal"/>
+    <w:link w:val="QuoteChar"/>
+    <w:uiPriority w:val="29"/>
+    <w:qFormat/>
+    <w:rsid w:val="00714206"/>
+    <w:pPr>
+      <w:spacing w:before="160"/>
+      <w:jc w:val="center"/>
+    </w:pPr>
+    <w:rPr>
+      <w:i/>
+      <w:iCs/>
+      <w:color w:themeColor="text1" w:themeTint="BF" w:val="404040"/>
+    </w:rPr>
+  </w:style>
+  <w:style w:customStyle="1" w:styleId="QuoteChar" w:type="character">
+    <w:name w:val="Quote Char"/>
+    <w:basedOn w:val="DefaultParagraphFont"/>
+    <w:link w:val="Quote"/>
+    <w:uiPriority w:val="29"/>
+    <w:rsid w:val="00714206"/>
+    <w:rPr>
+      <w:i/>
+      <w:iCs/>
+      <w:color w:themeColor="text1" w:themeTint="BF" w:val="404040"/>
+    </w:rPr>
+  </w:style>
+  <w:style w:styleId="ListParagraph" w:type="paragraph">
+    <w:name w:val="List Paragraph"/>
+    <w:basedOn w:val="Normal"/>
+    <w:uiPriority w:val="34"/>
+    <w:qFormat/>
+    <w:rsid w:val="00714206"/>
+    <w:pPr>
+      <w:ind w:left="720"/>
+      <w:contextualSpacing/>
+    </w:pPr>
+  </w:style>
+  <w:style w:styleId="IntenseEmphasis" w:type="character">
+    <w:name w:val="Intense Emphasis"/>
+    <w:basedOn w:val="DefaultParagraphFont"/>
+    <w:uiPriority w:val="21"/>
+    <w:qFormat/>
+    <w:rsid w:val="00714206"/>
+    <w:rPr>
+      <w:i/>
+      <w:iCs/>
+      <w:color w:themeColor="accent1" w:themeShade="BF" w:val="0F4761"/>
+    </w:rPr>
+  </w:style>
+  <w:style w:styleId="IntenseQuote" w:type="paragraph">
+    <w:name w:val="Intense Quote"/>
+    <w:basedOn w:val="Normal"/>
+    <w:next w:val="Normal"/>
+    <w:link w:val="IntenseQuoteChar"/>
+    <w:uiPriority w:val="30"/>
+    <w:qFormat/>
+    <w:rsid w:val="00714206"/>
+    <w:pPr>
+      <w:pBdr>
+        <w:top w:color="0F4761" w:space="10" w:sz="4" w:themeColor="accent1" w:themeShade="BF" w:val="single"/>
+        <w:bottom w:color="0F4761" w:space="10" w:sz="4" w:themeColor="accent1" w:themeShade="BF" w:val="single"/>
+      </w:pBdr>
+      <w:spacing w:after="360" w:before="360"/>
+      <w:ind w:left="864" w:right="864"/>
+      <w:jc w:val="center"/>
+    </w:pPr>
+    <w:rPr>
+      <w:i/>
+      <w:iCs/>
+      <w:color w:themeColor="accent1" w:themeShade="BF" w:val="0F4761"/>
+    </w:rPr>
+  </w:style>
+  <w:style w:customStyle="1" w:styleId="IntenseQuoteChar" w:type="character">
+    <w:name w:val="Intense Quote Char"/>
+    <w:basedOn w:val="DefaultParagraphFont"/>
+    <w:link w:val="IntenseQuote"/>
+    <w:uiPriority w:val="30"/>
+    <w:rsid w:val="00714206"/>
+    <w:rPr>
+      <w:i/>
+      <w:iCs/>
+      <w:color w:themeColor="accent1" w:themeShade="BF" w:val="0F4761"/>
+    </w:rPr>
+  </w:style>
+  <w:style w:styleId="IntenseReference" w:type="character">
+    <w:name w:val="Intense Reference"/>
+    <w:basedOn w:val="DefaultParagraphFont"/>
+    <w:uiPriority w:val="32"/>
+    <w:qFormat/>
+    <w:rsid w:val="00714206"/>
+    <w:rPr>
       <w:b/>
-    </w:rPr>
-  </w:style>
-  <w:style w:customStyle="1" w:styleId="Definition" w:type="paragraph">
-    <w:name w:val="Definition"/>
+      <w:bCs/>
+      <w:smallCaps/>
+      <w:color w:themeColor="accent1" w:themeShade="BF" w:val="0F4761"/>
+      <w:spacing w:val="5"/>
+    </w:rPr>
+  </w:style>
+  <w:style w:styleId="Header" w:type="paragraph">
+    <w:name w:val="header"/>
     <w:basedOn w:val="Normal"/>
-  </w:style>
-  <w:style w:styleId="Caption" w:type="paragraph">
-    <w:name w:val="Caption"/>
+    <w:link w:val="HeaderChar"/>
+    <w:uiPriority w:val="99"/>
+    <w:unhideWhenUsed/>
+    <w:rsid w:val="004E4988"/>
+    <w:pPr>
+      <w:tabs>
+        <w:tab w:pos="4680" w:val="center"/>
+        <w:tab w:pos="9360" w:val="right"/>
+      </w:tabs>
+      <w:spacing w:after="0" w:line="240" w:lineRule="auto"/>
+    </w:pPr>
+  </w:style>
+  <w:style w:customStyle="1" w:styleId="HeaderChar" w:type="character">
+    <w:name w:val="Header Char"/>
+    <w:basedOn w:val="DefaultParagraphFont"/>
+    <w:link w:val="Header"/>
+    <w:uiPriority w:val="99"/>
+    <w:rsid w:val="004E4988"/>
+  </w:style>
+  <w:style w:styleId="Footer" w:type="paragraph">
+    <w:name w:val="footer"/>
     <w:basedOn w:val="Normal"/>
-    <w:link w:val="BodyTextChar"/>
+    <w:link w:val="FooterChar"/>
+    <w:uiPriority w:val="99"/>
+    <w:unhideWhenUsed/>
+    <w:rsid w:val="004E4988"/>
     <w:pPr>
-      <w:spacing w:after="120" w:before="0"/>
+      <w:tabs>
+        <w:tab w:pos="4680" w:val="center"/>
+        <w:tab w:pos="9360" w:val="right"/>
+      </w:tabs>
+      <w:spacing w:after="0" w:line="240" w:lineRule="auto"/>
     </w:pPr>
-    <w:rPr>
-      <w:i/>
-    </w:rPr>
-  </w:style>
-  <w:style w:customStyle="1" w:styleId="TableCaption" w:type="paragraph">
-    <w:name w:val="Table Caption"/>
-    <w:basedOn w:val="Caption"/>
-    <w:pPr>
-      <w:keepNext/>
-    </w:pPr>
-  </w:style>
-  <w:style w:customStyle="1" w:styleId="ImageCaption" w:type="paragraph">
-    <w:name w:val="Image Caption"/>
-    <w:basedOn w:val="Caption"/>
-  </w:style>
-  <w:style w:customStyle="1" w:styleId="Figure" w:type="paragraph">
-    <w:name w:val="Figure"/>
-    <w:basedOn w:val="Normal"/>
-  </w:style>
-  <w:style w:customStyle="1" w:styleId="CaptionedFigure" w:type="paragraph">
-    <w:name w:val="Captioned Figure"/>
-    <w:basedOn w:val="Figure"/>
-    <w:pPr>
-      <w:keepNext/>
-    </w:pPr>
-  </w:style>
-  <w:style w:customStyle="1" w:styleId="BodyTextChar" w:type="character">
-    <w:name w:val="Body Text Char"/>
+  </w:style>
+  <w:style w:customStyle="1" w:styleId="FooterChar" w:type="character">
+    <w:name w:val="Footer Char"/>
     <w:basedOn w:val="DefaultParagraphFont"/>
-    <w:link w:val="BodyText"/>
-  </w:style>
-  <w:style w:customStyle="1" w:styleId="VerbatimChar" w:type="character">
-    <w:name w:val="Verbatim Char"/>
-    <w:basedOn w:val="BodyTextChar"/>
-    <w:rPr>
-      <w:rFonts w:ascii="Consolas" w:hAnsi="Consolas"/>
-      <w:sz w:val="22"/>
-    </w:rPr>
-  </w:style>
-  <w:style w:customStyle="1" w:styleId="SectionNumber" w:type="character">
-    <w:name w:val="Section Number"/>
-    <w:basedOn w:val="BodyTextChar"/>
-  </w:style>
-  <w:style w:styleId="FootnoteReference" w:type="character">
-    <w:name w:val="Footnote Reference"/>
-    <w:basedOn w:val="BodyTextChar"/>
-    <w:rPr>
-      <w:vertAlign w:val="superscript"/>
-    </w:rPr>
-  </w:style>
-  <w:style w:styleId="Hyperlink" w:type="character">
-    <w:name w:val="Hyperlink"/>
-    <w:basedOn w:val="BodyTextChar"/>
-    <w:rPr>
-      <w:color w:themeColor="accent1" w:val="4F81BD"/>
-    </w:rPr>
-  </w:style>
-  <w:style w:styleId="TOCHeading" w:type="paragraph">
-    <w:name w:val="TOC Heading"/>
-    <w:basedOn w:val="Heading1"/>
-    <w:next w:val="BodyText"/>
-    <w:uiPriority w:val="39"/>
-    <w:unhideWhenUsed/>
-    <w:qFormat/>
-    <w:pPr>
-      <w:spacing w:before="240" w:line="259" w:lineRule="auto"/>
-      <w:outlineLvl w:val="9"/>
-    </w:pPr>
-    <w:rPr>
-      <w:rFonts w:asciiTheme="majorHAnsi" w:cstheme="majorBidi" w:eastAsiaTheme="majorEastAsia" w:hAnsiTheme="majorHAnsi"/>
-      <w:b w:val="0"/>
-      <w:bCs w:val="0"/>
-      <w:color w:themeColor="accent1" w:themeShade="BF" w:val="365F91"/>
-    </w:rPr>
+    <w:link w:val="Footer"/>
+    <w:uiPriority w:val="99"/>
+    <w:rsid w:val="004E4988"/>
   </w:style>
   <w:style w:type="paragraph" w:customStyle="1" w:styleId="SourceCode">
     <w:name w:val="Source Code"/>
@@ -2542,44 +3160,44 @@
         <a:sysClr val="window" lastClr="FFFFFF"/>
       </a:lt1>
       <a:dk2>
-        <a:srgbClr val="1F497D"/>
+        <a:srgbClr val="0E2841"/>
       </a:dk2>
       <a:lt2>
-        <a:srgbClr val="EEECE1"/>
+        <a:srgbClr val="E8E8E8"/>
       </a:lt2>
       <a:accent1>
-        <a:srgbClr val="4F81BD"/>
+        <a:srgbClr val="156082"/>
       </a:accent1>
       <a:accent2>
-        <a:srgbClr val="C0504D"/>
+        <a:srgbClr val="E97132"/>
       </a:accent2>
       <a:accent3>
-        <a:srgbClr val="9BBB59"/>
+        <a:srgbClr val="196B24"/>
       </a:accent3>
       <a:accent4>
-        <a:srgbClr val="8064A2"/>
+        <a:srgbClr val="0F9ED5"/>
       </a:accent4>
       <a:accent5>
-        <a:srgbClr val="4BACC6"/>
+        <a:srgbClr val="A02B93"/>
       </a:accent5>
       <a:accent6>
-        <a:srgbClr val="F79646"/>
+        <a:srgbClr val="4EA72E"/>
       </a:accent6>
       <a:hlink>
-        <a:srgbClr val="0000FF"/>
+        <a:srgbClr val="467886"/>
       </a:hlink>
       <a:folHlink>
-        <a:srgbClr val="800080"/>
+        <a:srgbClr val="96607D"/>
       </a:folHlink>
     </a:clrScheme>
     <a:fontScheme name="Office">
       <a:majorFont>
-        <a:latin typeface="Calibri"/>
+        <a:latin typeface="Aptos Display" panose="02110004020202020204"/>
         <a:ea typeface=""/>
         <a:cs typeface=""/>
-        <a:font script="Jpan" typeface="ＭＳ ゴシック"/>
+        <a:font script="Jpan" typeface="游ゴシック Light"/>
         <a:font script="Hang" typeface="맑은 고딕"/>
-        <a:font script="Hans" typeface="宋体"/>
+        <a:font script="Hans" typeface="等线 Light"/>
         <a:font script="Hant" typeface="新細明體"/>
         <a:font script="Arab" typeface="Times New Roman"/>
         <a:font script="Hebr" typeface="Times New Roman"/>
@@ -2606,14 +3224,32 @@
         <a:font script="Mong" typeface="Mongolian Baiti"/>
         <a:font script="Viet" typeface="Times New Roman"/>
         <a:font script="Uigh" typeface="Microsoft Uighur"/>
+        <a:font script="Geor" typeface="Sylfaen"/>
+        <a:font script="Armn" typeface="Arial"/>
+        <a:font script="Bugi" typeface="Leelawadee UI"/>
+        <a:font script="Bopo" typeface="Microsoft JhengHei"/>
+        <a:font script="Java" typeface="Javanese Text"/>
+        <a:font script="Lisu" typeface="Segoe UI"/>
+        <a:font script="Mymr" typeface="Myanmar Text"/>
+        <a:font script="Nkoo" typeface="Ebrima"/>
+        <a:font script="Olck" typeface="Nirmala UI"/>
+        <a:font script="Osma" typeface="Ebrima"/>
+        <a:font script="Phag" typeface="Phagspa"/>
+        <a:font script="Syrn" typeface="Estrangelo Edessa"/>
+        <a:font script="Syrj" typeface="Estrangelo Edessa"/>
+        <a:font script="Syre" typeface="Estrangelo Edessa"/>
+        <a:font script="Sora" typeface="Nirmala UI"/>
+        <a:font script="Tale" typeface="Microsoft Tai Le"/>
+        <a:font script="Talu" typeface="Microsoft New Tai Lue"/>
+        <a:font script="Tfng" typeface="Ebrima"/>
       </a:majorFont>
       <a:minorFont>
-        <a:latin typeface="Cambria"/>
+        <a:latin typeface="Aptos" panose="02110004020202020204"/>
         <a:ea typeface=""/>
         <a:cs typeface=""/>
-        <a:font script="Jpan" typeface="ＭＳ 明朝"/>
+        <a:font script="Jpan" typeface="游明朝"/>
         <a:font script="Hang" typeface="맑은 고딕"/>
-        <a:font script="Hans" typeface="宋体"/>
+        <a:font script="Hans" typeface="等线"/>
         <a:font script="Hant" typeface="新細明體"/>
         <a:font script="Arab" typeface="Arial"/>
         <a:font script="Hebr" typeface="Arial"/>
@@ -2640,6 +3276,24 @@
         <a:font script="Mong" typeface="Mongolian Baiti"/>
         <a:font script="Viet" typeface="Arial"/>
         <a:font script="Uigh" typeface="Microsoft Uighur"/>
+        <a:font script="Geor" typeface="Sylfaen"/>
+        <a:font script="Armn" typeface="Arial"/>
+        <a:font script="Bugi" typeface="Leelawadee UI"/>
+        <a:font script="Bopo" typeface="Microsoft JhengHei"/>
+        <a:font script="Java" typeface="Javanese Text"/>
+        <a:font script="Lisu" typeface="Segoe UI"/>
+        <a:font script="Mymr" typeface="Myanmar Text"/>
+        <a:font script="Nkoo" typeface="Ebrima"/>
+        <a:font script="Olck" typeface="Nirmala UI"/>
+        <a:font script="Osma" typeface="Ebrima"/>
+        <a:font script="Phag" typeface="Phagspa"/>
+        <a:font script="Syrn" typeface="Estrangelo Edessa"/>
+        <a:font script="Syrj" typeface="Estrangelo Edessa"/>
+        <a:font script="Syre" typeface="Estrangelo Edessa"/>
+        <a:font script="Sora" typeface="Nirmala UI"/>
+        <a:font script="Tale" typeface="Microsoft Tai Le"/>
+        <a:font script="Talu" typeface="Microsoft New Tai Lue"/>
+        <a:font script="Tfng" typeface="Ebrima"/>
       </a:minorFont>
     </a:fontScheme>
     <a:fmtScheme name="Office">
@@ -2651,200 +3305,141 @@
           <a:gsLst>
             <a:gs pos="0">
               <a:schemeClr val="phClr">
-                <a:tint val="50000"/>
-                <a:satMod val="300000"/>
+                <a:lumMod val="110000"/>
+                <a:satMod val="105000"/>
+                <a:tint val="67000"/>
               </a:schemeClr>
             </a:gs>
-            <a:gs pos="35000">
+            <a:gs pos="50000">
               <a:schemeClr val="phClr">
-                <a:tint val="37000"/>
-                <a:satMod val="300000"/>
+                <a:lumMod val="105000"/>
+                <a:satMod val="103000"/>
+                <a:tint val="73000"/>
               </a:schemeClr>
             </a:gs>
             <a:gs pos="100000">
               <a:schemeClr val="phClr">
-                <a:tint val="15000"/>
-                <a:satMod val="350000"/>
+                <a:lumMod val="105000"/>
+                <a:satMod val="109000"/>
+                <a:tint val="81000"/>
               </a:schemeClr>
             </a:gs>
           </a:gsLst>
-          <a:lin ang="16200000" scaled="1"/>
+          <a:lin ang="5400000" scaled="0"/>
         </a:gradFill>
         <a:gradFill rotWithShape="1">
           <a:gsLst>
             <a:gs pos="0">
               <a:schemeClr val="phClr">
-                <a:tint val="100000"/>
+                <a:satMod val="103000"/>
+                <a:lumMod val="102000"/>
+                <a:tint val="94000"/>
+              </a:schemeClr>
+            </a:gs>
+            <a:gs pos="50000">
+              <a:schemeClr val="phClr">
+                <a:satMod val="110000"/>
+                <a:lumMod val="100000"/>
                 <a:shade val="100000"/>
-                <a:satMod val="130000"/>
               </a:schemeClr>
             </a:gs>
             <a:gs pos="100000">
               <a:schemeClr val="phClr">
-                <a:tint val="50000"/>
-                <a:shade val="100000"/>
-                <a:satMod val="350000"/>
+                <a:lumMod val="99000"/>
+                <a:satMod val="120000"/>
+                <a:shade val="78000"/>
               </a:schemeClr>
             </a:gs>
           </a:gsLst>
-          <a:lin ang="16200000" scaled="0"/>
+          <a:lin ang="5400000" scaled="0"/>
         </a:gradFill>
       </a:fillStyleLst>
       <a:lnStyleLst>
-        <a:ln w="9525" cap="flat" cmpd="sng" algn="ctr">
-          <a:solidFill>
-            <a:schemeClr val="phClr">
-              <a:shade val="95000"/>
-              <a:satMod val="105000"/>
-            </a:schemeClr>
-          </a:solidFill>
-          <a:prstDash val="solid"/>
-        </a:ln>
-        <a:ln w="25400" cap="flat" cmpd="sng" algn="ctr">
+        <a:ln w="6350" cap="flat" cmpd="sng" algn="ctr">
           <a:solidFill>
             <a:schemeClr val="phClr"/>
           </a:solidFill>
           <a:prstDash val="solid"/>
+          <a:miter lim="800000"/>
         </a:ln>
-        <a:ln w="38100" cap="flat" cmpd="sng" algn="ctr">
+        <a:ln w="12700" cap="flat" cmpd="sng" algn="ctr">
           <a:solidFill>
             <a:schemeClr val="phClr"/>
           </a:solidFill>
           <a:prstDash val="solid"/>
+          <a:miter lim="800000"/>
+        </a:ln>
+        <a:ln w="19050" cap="flat" cmpd="sng" algn="ctr">
+          <a:solidFill>
+            <a:schemeClr val="phClr"/>
+          </a:solidFill>
+          <a:prstDash val="solid"/>
+          <a:miter lim="800000"/>
         </a:ln>
       </a:lnStyleLst>
       <a:effectStyleLst>
         <a:effectStyle>
+          <a:effectLst/>
+        </a:effectStyle>
+        <a:effectStyle>
+          <a:effectLst/>
+        </a:effectStyle>
+        <a:effectStyle>
           <a:effectLst>
-            <a:outerShdw blurRad="40000" dist="20000" dir="5400000" rotWithShape="0">
+            <a:outerShdw blurRad="57150" dist="19050" dir="5400000" algn="ctr" rotWithShape="0">
               <a:srgbClr val="000000">
-                <a:alpha val="38000"/>
+                <a:alpha val="63000"/>
               </a:srgbClr>
             </a:outerShdw>
           </a:effectLst>
-        </a:effectStyle>
-        <a:effectStyle>
-          <a:effectLst>
-            <a:outerShdw blurRad="40000" dist="23000" dir="5400000" rotWithShape="0">
-              <a:srgbClr val="000000">
-                <a:alpha val="35000"/>
-              </a:srgbClr>
-            </a:outerShdw>
-          </a:effectLst>
-        </a:effectStyle>
-        <a:effectStyle>
-          <a:effectLst>
-            <a:outerShdw blurRad="40000" dist="23000" dir="5400000" rotWithShape="0">
-              <a:srgbClr val="000000">
-                <a:alpha val="35000"/>
-              </a:srgbClr>
-            </a:outerShdw>
-          </a:effectLst>
-          <a:scene3d>
-            <a:camera prst="orthographicFront">
-              <a:rot lat="0" lon="0" rev="0"/>
-            </a:camera>
-            <a:lightRig rig="threePt" dir="t">
-              <a:rot lat="0" lon="0" rev="1200000"/>
-            </a:lightRig>
-          </a:scene3d>
-          <a:sp3d>
-            <a:bevelT w="63500" h="25400"/>
-          </a:sp3d>
         </a:effectStyle>
       </a:effectStyleLst>
       <a:bgFillStyleLst>
         <a:solidFill>
           <a:schemeClr val="phClr"/>
         </a:solidFill>
+        <a:solidFill>
+          <a:schemeClr val="phClr">
+            <a:tint val="95000"/>
+            <a:satMod val="170000"/>
+          </a:schemeClr>
+        </a:solidFill>
         <a:gradFill rotWithShape="1">
           <a:gsLst>
             <a:gs pos="0">
               <a:schemeClr val="phClr">
-                <a:tint val="40000"/>
-                <a:satMod val="350000"/>
+                <a:tint val="93000"/>
+                <a:satMod val="150000"/>
+                <a:shade val="98000"/>
+                <a:lumMod val="102000"/>
               </a:schemeClr>
             </a:gs>
-            <a:gs pos="40000">
+            <a:gs pos="50000">
               <a:schemeClr val="phClr">
-                <a:tint val="45000"/>
-                <a:shade val="99000"/>
-                <a:satMod val="350000"/>
+                <a:tint val="98000"/>
+                <a:satMod val="130000"/>
+                <a:shade val="90000"/>
+                <a:lumMod val="103000"/>
               </a:schemeClr>
             </a:gs>
             <a:gs pos="100000">
               <a:schemeClr val="phClr">
-                <a:shade val="20000"/>
-                <a:satMod val="255000"/>
+                <a:shade val="63000"/>
+                <a:satMod val="120000"/>
               </a:schemeClr>
             </a:gs>
           </a:gsLst>
-          <a:path path="circle">
-            <a:fillToRect l="50000" t="-80000" r="50000" b="180000"/>
-          </a:path>
-        </a:gradFill>
-        <a:gradFill rotWithShape="1">
-          <a:gsLst>
-            <a:gs pos="0">
-              <a:schemeClr val="phClr">
-                <a:tint val="80000"/>
-                <a:satMod val="300000"/>
-              </a:schemeClr>
-            </a:gs>
-            <a:gs pos="100000">
-              <a:schemeClr val="phClr">
-                <a:shade val="30000"/>
-                <a:satMod val="200000"/>
-              </a:schemeClr>
-            </a:gs>
-          </a:gsLst>
-          <a:path path="circle">
-            <a:fillToRect l="50000" t="50000" r="50000" b="50000"/>
-          </a:path>
+          <a:lin ang="5400000" scaled="0"/>
         </a:gradFill>
       </a:bgFillStyleLst>
     </a:fmtScheme>
   </a:themeElements>
-  <a:objectDefaults>
-    <a:spDef>
-      <a:spPr/>
-      <a:bodyPr/>
-      <a:lstStyle/>
-      <a:style>
-        <a:lnRef idx="1">
-          <a:schemeClr val="accent1"/>
-        </a:lnRef>
-        <a:fillRef idx="3">
-          <a:schemeClr val="accent1"/>
-        </a:fillRef>
-        <a:effectRef idx="2">
-          <a:schemeClr val="accent1"/>
-        </a:effectRef>
-        <a:fontRef idx="minor">
-          <a:schemeClr val="lt1"/>
-        </a:fontRef>
-      </a:style>
-    </a:spDef>
-    <a:lnDef>
-      <a:spPr/>
-      <a:bodyPr/>
-      <a:lstStyle/>
-      <a:style>
-        <a:lnRef idx="2">
-          <a:schemeClr val="accent1"/>
-        </a:lnRef>
-        <a:fillRef idx="0">
-          <a:schemeClr val="accent1"/>
-        </a:fillRef>
-        <a:effectRef idx="1">
-          <a:schemeClr val="accent1"/>
-        </a:effectRef>
-        <a:fontRef idx="minor">
-          <a:schemeClr val="tx1"/>
-        </a:fontRef>
-      </a:style>
-    </a:lnDef>
-  </a:objectDefaults>
+  <a:objectDefaults/>
   <a:extraClrSchemeLst/>
+  <a:extLst>
+    <a:ext uri="{05A4C25C-085E-4340-85A3-A5531E510DB2}">
+      <thm15:themeFamily xmlns:thm15="http://schemas.microsoft.com/office/thememl/2012/main" name="Office Theme" id="{2E142A2C-CD16-42D6-873A-C26D2A0506FA}" vid="{1BDDFF52-6CD6-40A5-AB3C-68EB2F1E4D0A}"/>
+    </a:ext>
+  </a:extLst>
 </a:theme>
 </file>
</xml_diff>